<commit_message>
missing data rough draft
</commit_message>
<xml_diff>
--- a/Statistical Consulting 2/Group Project/Missing Data.docx
+++ b/Statistical Consulting 2/Group Project/Missing Data.docx
@@ -108,7 +108,7 @@
     <w:p>
       <w:pPr>
         <w:pStyle w:val="NormalWeb"/>
-        <w:spacing w:line="360" w:lineRule="auto"/>
+        <w:spacing w:line="276" w:lineRule="auto"/>
         <w:contextualSpacing/>
         <w:rPr>
           <w:rFonts w:asciiTheme="minorHAnsi" w:hAnsiTheme="minorHAnsi" w:cstheme="minorHAnsi"/>
@@ -123,12 +123,1991 @@
           <w:szCs w:val="22"/>
         </w:rPr>
         <w:tab/>
+      </w:r>
+      <w:r>
+        <w:rPr>
+          <w:rFonts w:asciiTheme="minorHAnsi" w:hAnsiTheme="minorHAnsi" w:cstheme="minorHAnsi"/>
+          <w:sz w:val="22"/>
+          <w:szCs w:val="22"/>
+        </w:rPr>
+        <w:t xml:space="preserve">Virtually all real-world studies </w:t>
+      </w:r>
+      <w:r>
+        <w:rPr>
+          <w:rFonts w:asciiTheme="minorHAnsi" w:hAnsiTheme="minorHAnsi" w:cstheme="minorHAnsi"/>
+          <w:sz w:val="22"/>
+          <w:szCs w:val="22"/>
+        </w:rPr>
+        <w:t xml:space="preserve">involve some sort of missing data, and it’s a </w:t>
+      </w:r>
+      <w:r>
+        <w:rPr>
+          <w:rFonts w:asciiTheme="minorHAnsi" w:hAnsiTheme="minorHAnsi" w:cstheme="minorHAnsi"/>
+          <w:sz w:val="22"/>
+          <w:szCs w:val="22"/>
+        </w:rPr>
+        <w:t xml:space="preserve">particularly common issue in clinical research due to participant dropout, loss to follow up, </w:t>
+      </w:r>
+      <w:r>
+        <w:rPr>
+          <w:rFonts w:asciiTheme="minorHAnsi" w:hAnsiTheme="minorHAnsi" w:cstheme="minorHAnsi"/>
+          <w:sz w:val="22"/>
+          <w:szCs w:val="22"/>
+        </w:rPr>
+        <w:t xml:space="preserve">confidentiality </w:t>
+      </w:r>
+      <w:r>
+        <w:rPr>
+          <w:rFonts w:asciiTheme="minorHAnsi" w:hAnsiTheme="minorHAnsi" w:cstheme="minorHAnsi"/>
+          <w:sz w:val="22"/>
+          <w:szCs w:val="22"/>
+        </w:rPr>
+        <w:t xml:space="preserve">concerns, </w:t>
+      </w:r>
+      <w:r>
+        <w:rPr>
+          <w:rFonts w:asciiTheme="minorHAnsi" w:hAnsiTheme="minorHAnsi" w:cstheme="minorHAnsi"/>
+          <w:sz w:val="22"/>
+          <w:szCs w:val="22"/>
+        </w:rPr>
+        <w:t xml:space="preserve">etc. </w:t>
+      </w:r>
+      <w:r>
+        <w:rPr>
+          <w:rFonts w:asciiTheme="minorHAnsi" w:hAnsiTheme="minorHAnsi" w:cstheme="minorHAnsi"/>
+          <w:sz w:val="22"/>
+          <w:szCs w:val="22"/>
+        </w:rPr>
+        <w:fldChar w:fldCharType="begin"/>
+      </w:r>
+      <w:r>
+        <w:rPr>
+          <w:rFonts w:asciiTheme="minorHAnsi" w:hAnsiTheme="minorHAnsi" w:cstheme="minorHAnsi"/>
+          <w:sz w:val="22"/>
+          <w:szCs w:val="22"/>
+        </w:rPr>
+        <w:instrText xml:space="preserve"> ADDIN EN.CITE &lt;EndNote&gt;&lt;Cite&gt;&lt;Author&gt;Horton&lt;/Author&gt;&lt;Year&gt;2007&lt;/Year&gt;&lt;RecNum&gt;145&lt;/RecNum&gt;&lt;DisplayText&gt;[1]&lt;/DisplayText&gt;&lt;record&gt;&lt;rec-number&gt;145&lt;/rec-number&gt;&lt;foreign-keys&gt;&lt;key app="EN" db-id="0erxrapttfspz9e59fcvd2djredw5eea9r5a" timestamp="1557081834" guid="29c5b029-143a-4000-9287-ca8046e13c49"&gt;145&lt;/key&gt;&lt;key app="ENWeb" db-id=""&gt;0&lt;/key&gt;&lt;/foreign-keys&gt;&lt;ref-type name="Journal Article"&gt;17&lt;/ref-type&gt;&lt;contributors&gt;&lt;authors&gt;&lt;author&gt;Horton, N. J.&lt;/author&gt;&lt;author&gt;Kleinman, K. P.&lt;/author&gt;&lt;/authors&gt;&lt;/contributors&gt;&lt;auth-address&gt;Department of Mathematics and Statistics Smith College, Northampton, MA.&lt;/auth-address&gt;&lt;titles&gt;&lt;title&gt;Much ado about nothing: A comparison of missing data methods and software to fit incomplete data regression models&lt;/title&gt;&lt;secondary-title&gt;Am Stat&lt;/secondary-title&gt;&lt;/titles&gt;&lt;periodical&gt;&lt;full-title&gt;Am Stat&lt;/full-title&gt;&lt;/periodical&gt;&lt;pages&gt;79-90&lt;/pages&gt;&lt;volume&gt;61&lt;/volume&gt;&lt;number&gt;1&lt;/number&gt;&lt;edition&gt;2007/04/03&lt;/edition&gt;&lt;dates&gt;&lt;year&gt;2007&lt;/year&gt;&lt;pub-dates&gt;&lt;date&gt;Feb&lt;/date&gt;&lt;/pub-dates&gt;&lt;/dates&gt;&lt;isbn&gt;0003-1305 (Print)&amp;#xD;0003-1305 (Linking)&lt;/isbn&gt;&lt;accession-num&gt;17401454&lt;/accession-num&gt;&lt;urls&gt;&lt;related-urls&gt;&lt;url&gt;https://www.ncbi.nlm.nih.gov/pubmed/17401454&lt;/url&gt;&lt;/related-urls&gt;&lt;/urls&gt;&lt;custom2&gt;PMC1839993&lt;/custom2&gt;&lt;electronic-resource-num&gt;10.1198/000313007X172556&lt;/electronic-resource-num&gt;&lt;/record&gt;&lt;/Cite&gt;&lt;/EndNote&gt;</w:instrText>
+      </w:r>
+      <w:r>
+        <w:rPr>
+          <w:rFonts w:asciiTheme="minorHAnsi" w:hAnsiTheme="minorHAnsi" w:cstheme="minorHAnsi"/>
+          <w:sz w:val="22"/>
+          <w:szCs w:val="22"/>
+        </w:rPr>
+        <w:fldChar w:fldCharType="separate"/>
+      </w:r>
+      <w:r>
+        <w:rPr>
+          <w:rFonts w:asciiTheme="minorHAnsi" w:hAnsiTheme="minorHAnsi" w:cstheme="minorHAnsi"/>
+          <w:noProof/>
+          <w:sz w:val="22"/>
+          <w:szCs w:val="22"/>
+        </w:rPr>
+        <w:t>[1]</w:t>
+      </w:r>
+      <w:r>
+        <w:rPr>
+          <w:rFonts w:asciiTheme="minorHAnsi" w:hAnsiTheme="minorHAnsi" w:cstheme="minorHAnsi"/>
+          <w:sz w:val="22"/>
+          <w:szCs w:val="22"/>
+        </w:rPr>
+        <w:fldChar w:fldCharType="end"/>
+      </w:r>
+      <w:r>
+        <w:rPr>
+          <w:rFonts w:asciiTheme="minorHAnsi" w:hAnsiTheme="minorHAnsi" w:cstheme="minorHAnsi"/>
+          <w:sz w:val="22"/>
+          <w:szCs w:val="22"/>
+        </w:rPr>
+        <w:t xml:space="preserve"> </w:t>
+      </w:r>
+      <w:r>
+        <w:rPr>
+          <w:rFonts w:asciiTheme="minorHAnsi" w:hAnsiTheme="minorHAnsi" w:cstheme="minorHAnsi"/>
+          <w:sz w:val="22"/>
+          <w:szCs w:val="22"/>
+        </w:rPr>
+        <w:t>The</w:t>
+      </w:r>
+      <w:r>
+        <w:rPr>
+          <w:rFonts w:asciiTheme="minorHAnsi" w:hAnsiTheme="minorHAnsi" w:cstheme="minorHAnsi"/>
+          <w:sz w:val="22"/>
+          <w:szCs w:val="22"/>
+        </w:rPr>
+        <w:t>re are m</w:t>
+      </w:r>
+      <w:r>
+        <w:rPr>
+          <w:rFonts w:asciiTheme="minorHAnsi" w:hAnsiTheme="minorHAnsi" w:cstheme="minorHAnsi"/>
+          <w:sz w:val="22"/>
+          <w:szCs w:val="22"/>
+        </w:rPr>
+        <w:t xml:space="preserve">any causes of missing data, but </w:t>
+      </w:r>
+      <w:r>
+        <w:rPr>
+          <w:rFonts w:asciiTheme="minorHAnsi" w:hAnsiTheme="minorHAnsi" w:cstheme="minorHAnsi"/>
+          <w:sz w:val="22"/>
+          <w:szCs w:val="22"/>
+        </w:rPr>
+        <w:t xml:space="preserve">they can generally be classified into three groups: </w:t>
+      </w:r>
+      <w:r>
+        <w:rPr>
+          <w:rFonts w:asciiTheme="minorHAnsi" w:hAnsiTheme="minorHAnsi" w:cstheme="minorHAnsi"/>
+          <w:color w:val="333333"/>
+          <w:sz w:val="22"/>
+          <w:szCs w:val="22"/>
+          <w:shd w:val="clear" w:color="auto" w:fill="FFFFFF"/>
+        </w:rPr>
+        <w:t>missing completely at random (MCAR), missing at random (MAR), and missing not at random (MNAR)</w:t>
+      </w:r>
+      <w:r>
+        <w:rPr>
+          <w:rFonts w:asciiTheme="minorHAnsi" w:hAnsiTheme="minorHAnsi" w:cstheme="minorHAnsi"/>
+          <w:color w:val="333333"/>
+          <w:sz w:val="22"/>
+          <w:szCs w:val="22"/>
+          <w:shd w:val="clear" w:color="auto" w:fill="FFFFFF"/>
+        </w:rPr>
+        <w:t xml:space="preserve">. </w:t>
+      </w:r>
+      <w:r>
+        <w:rPr>
+          <w:rFonts w:asciiTheme="minorHAnsi" w:hAnsiTheme="minorHAnsi" w:cstheme="minorHAnsi"/>
+          <w:color w:val="333333"/>
+          <w:sz w:val="22"/>
+          <w:szCs w:val="22"/>
+          <w:shd w:val="clear" w:color="auto" w:fill="FFFFFF"/>
+        </w:rPr>
+        <w:t>If the data are MAR</w:t>
+      </w:r>
+      <w:r>
+        <w:rPr>
+          <w:rFonts w:asciiTheme="minorHAnsi" w:hAnsiTheme="minorHAnsi" w:cstheme="minorHAnsi"/>
+          <w:color w:val="333333"/>
+          <w:sz w:val="22"/>
+          <w:szCs w:val="22"/>
+          <w:shd w:val="clear" w:color="auto" w:fill="FFFFFF"/>
+        </w:rPr>
+        <w:t xml:space="preserve"> (but not completely at random)</w:t>
+      </w:r>
+      <w:r>
+        <w:rPr>
+          <w:rFonts w:asciiTheme="minorHAnsi" w:hAnsiTheme="minorHAnsi" w:cstheme="minorHAnsi"/>
+          <w:color w:val="333333"/>
+          <w:sz w:val="22"/>
+          <w:szCs w:val="22"/>
+          <w:shd w:val="clear" w:color="auto" w:fill="FFFFFF"/>
+        </w:rPr>
+        <w:t xml:space="preserve">, then </w:t>
+      </w:r>
+      <w:r>
+        <w:rPr>
+          <w:rFonts w:asciiTheme="minorHAnsi" w:hAnsiTheme="minorHAnsi" w:cstheme="minorHAnsi"/>
+          <w:color w:val="333333"/>
+          <w:sz w:val="22"/>
+          <w:szCs w:val="22"/>
+          <w:shd w:val="clear" w:color="auto" w:fill="FFFFFF"/>
+        </w:rPr>
+        <w:t>using</w:t>
+      </w:r>
+      <w:r>
+        <w:rPr>
+          <w:rFonts w:asciiTheme="minorHAnsi" w:hAnsiTheme="minorHAnsi" w:cstheme="minorHAnsi"/>
+          <w:color w:val="333333"/>
+          <w:sz w:val="22"/>
+          <w:szCs w:val="22"/>
+          <w:shd w:val="clear" w:color="auto" w:fill="FFFFFF"/>
+        </w:rPr>
+        <w:t xml:space="preserve"> only </w:t>
+      </w:r>
+      <w:r>
+        <w:rPr>
+          <w:rFonts w:asciiTheme="minorHAnsi" w:hAnsiTheme="minorHAnsi" w:cstheme="minorHAnsi"/>
+          <w:color w:val="333333"/>
+          <w:sz w:val="22"/>
+          <w:szCs w:val="22"/>
+          <w:shd w:val="clear" w:color="auto" w:fill="FFFFFF"/>
+        </w:rPr>
+        <w:t xml:space="preserve">complete cases can </w:t>
+      </w:r>
+      <w:r>
+        <w:rPr>
+          <w:rFonts w:asciiTheme="minorHAnsi" w:hAnsiTheme="minorHAnsi" w:cstheme="minorHAnsi"/>
+          <w:color w:val="333333"/>
+          <w:sz w:val="22"/>
+          <w:szCs w:val="22"/>
+          <w:shd w:val="clear" w:color="auto" w:fill="FFFFFF"/>
+        </w:rPr>
+        <w:t>potentially bias the analysis</w:t>
+      </w:r>
+      <w:r>
+        <w:rPr>
+          <w:rFonts w:asciiTheme="minorHAnsi" w:hAnsiTheme="minorHAnsi" w:cstheme="minorHAnsi"/>
+          <w:color w:val="333333"/>
+          <w:sz w:val="22"/>
+          <w:szCs w:val="22"/>
+          <w:shd w:val="clear" w:color="auto" w:fill="FFFFFF"/>
+        </w:rPr>
+        <w:t xml:space="preserve">, </w:t>
+      </w:r>
+      <w:r>
+        <w:rPr>
+          <w:rFonts w:asciiTheme="minorHAnsi" w:hAnsiTheme="minorHAnsi" w:cstheme="minorHAnsi"/>
+          <w:color w:val="333333"/>
+          <w:sz w:val="22"/>
+          <w:szCs w:val="22"/>
+          <w:shd w:val="clear" w:color="auto" w:fill="FFFFFF"/>
+        </w:rPr>
+        <w:t xml:space="preserve">but statistical techniques like multiple imputation can be used to </w:t>
+      </w:r>
+      <w:r>
+        <w:rPr>
+          <w:rFonts w:asciiTheme="minorHAnsi" w:hAnsiTheme="minorHAnsi" w:cstheme="minorHAnsi"/>
+          <w:color w:val="333333"/>
+          <w:sz w:val="22"/>
+          <w:szCs w:val="22"/>
+          <w:shd w:val="clear" w:color="auto" w:fill="FFFFFF"/>
+        </w:rPr>
+        <w:t xml:space="preserve">limit this bias. </w:t>
+      </w:r>
+      <w:r>
+        <w:rPr>
+          <w:rFonts w:asciiTheme="minorHAnsi" w:hAnsiTheme="minorHAnsi" w:cstheme="minorHAnsi"/>
+          <w:color w:val="333333"/>
+          <w:sz w:val="22"/>
+          <w:szCs w:val="22"/>
+          <w:shd w:val="clear" w:color="auto" w:fill="FFFFFF"/>
+        </w:rPr>
+        <w:fldChar w:fldCharType="begin"/>
+      </w:r>
+      <w:r>
+        <w:rPr>
+          <w:rFonts w:asciiTheme="minorHAnsi" w:hAnsiTheme="minorHAnsi" w:cstheme="minorHAnsi"/>
+          <w:color w:val="333333"/>
+          <w:sz w:val="22"/>
+          <w:szCs w:val="22"/>
+          <w:shd w:val="clear" w:color="auto" w:fill="FFFFFF"/>
+        </w:rPr>
+        <w:instrText xml:space="preserve"> ADDIN EN.CITE &lt;EndNote&gt;&lt;Cite&gt;&lt;Author&gt;Sterne&lt;/Author&gt;&lt;Year&gt;2009&lt;/Year&gt;&lt;RecNum&gt;147&lt;/RecNum&gt;&lt;DisplayText&gt;[2]&lt;/DisplayText&gt;&lt;record&gt;&lt;rec-number&gt;147&lt;/rec-number&gt;&lt;foreign-keys&gt;&lt;key app="EN" db-id="0erxrapttfspz9e59fcvd2djredw5eea9r5a" timestamp="1557086111" guid="2b2ae96e-c090-4b7a-90b8-c8df9d563fd3"&gt;147&lt;/key&gt;&lt;/foreign-keys&gt;&lt;ref-type name="Journal Article"&gt;17&lt;/ref-type&gt;&lt;contributors&gt;&lt;authors&gt;&lt;author&gt;Sterne, Jonathan A C&lt;/author&gt;&lt;author&gt;White, Ian R&lt;/author&gt;&lt;author&gt;Carlin, John B&lt;/author&gt;&lt;author&gt;Spratt, Michael&lt;/author&gt;&lt;author&gt;Royston, Patrick&lt;/author&gt;&lt;author&gt;Kenward, Michael G&lt;/author&gt;&lt;author&gt;Wood, Angela M&lt;/author&gt;&lt;author&gt;Carpenter, James R&lt;/author&gt;&lt;/authors&gt;&lt;/contributors&gt;&lt;titles&gt;&lt;title&gt;Multiple imputation for missing data in epidemiological and clinical research: potential and pitfalls&lt;/title&gt;&lt;secondary-title&gt;BMJ&lt;/secondary-title&gt;&lt;/titles&gt;&lt;periodical&gt;&lt;full-title&gt;BMJ&lt;/full-title&gt;&lt;/periodical&gt;&lt;pages&gt;b2393&lt;/pages&gt;&lt;volume&gt;338&lt;/volume&gt;&lt;dates&gt;&lt;year&gt;2009&lt;/year&gt;&lt;/dates&gt;&lt;urls&gt;&lt;/urls&gt;&lt;electronic-resource-num&gt;10.1136/bmj.b2393&lt;/electronic-resource-num&gt;&lt;/record&gt;&lt;/Cite&gt;&lt;/EndNote&gt;</w:instrText>
+      </w:r>
+      <w:r>
+        <w:rPr>
+          <w:rFonts w:asciiTheme="minorHAnsi" w:hAnsiTheme="minorHAnsi" w:cstheme="minorHAnsi"/>
+          <w:color w:val="333333"/>
+          <w:sz w:val="22"/>
+          <w:szCs w:val="22"/>
+          <w:shd w:val="clear" w:color="auto" w:fill="FFFFFF"/>
+        </w:rPr>
+        <w:fldChar w:fldCharType="separate"/>
+      </w:r>
+      <w:r>
+        <w:rPr>
+          <w:rFonts w:asciiTheme="minorHAnsi" w:hAnsiTheme="minorHAnsi" w:cstheme="minorHAnsi"/>
+          <w:noProof/>
+          <w:color w:val="333333"/>
+          <w:sz w:val="22"/>
+          <w:szCs w:val="22"/>
+          <w:shd w:val="clear" w:color="auto" w:fill="FFFFFF"/>
+        </w:rPr>
+        <w:t>[2]</w:t>
+      </w:r>
+      <w:r>
+        <w:rPr>
+          <w:rFonts w:asciiTheme="minorHAnsi" w:hAnsiTheme="minorHAnsi" w:cstheme="minorHAnsi"/>
+          <w:color w:val="333333"/>
+          <w:sz w:val="22"/>
+          <w:szCs w:val="22"/>
+          <w:shd w:val="clear" w:color="auto" w:fill="FFFFFF"/>
+        </w:rPr>
+        <w:fldChar w:fldCharType="end"/>
+      </w:r>
+      <w:r>
+        <w:rPr>
+          <w:rFonts w:asciiTheme="minorHAnsi" w:hAnsiTheme="minorHAnsi" w:cstheme="minorHAnsi"/>
+          <w:color w:val="333333"/>
+          <w:sz w:val="22"/>
+          <w:szCs w:val="22"/>
+          <w:shd w:val="clear" w:color="auto" w:fill="FFFFFF"/>
+        </w:rPr>
+        <w:t xml:space="preserve"> </w:t>
+      </w:r>
+      <w:r>
+        <w:rPr>
+          <w:rFonts w:asciiTheme="minorHAnsi" w:hAnsiTheme="minorHAnsi" w:cstheme="minorHAnsi"/>
+          <w:color w:val="333333"/>
+          <w:sz w:val="22"/>
+          <w:szCs w:val="22"/>
+          <w:shd w:val="clear" w:color="auto" w:fill="FFFFFF"/>
+        </w:rPr>
+        <w:t>MAR assumes that “</w:t>
+      </w:r>
+      <w:r>
+        <w:rPr>
+          <w:rFonts w:asciiTheme="minorHAnsi" w:hAnsiTheme="minorHAnsi" w:cstheme="minorHAnsi"/>
+          <w:sz w:val="22"/>
+          <w:szCs w:val="22"/>
+        </w:rPr>
+        <w:t>the missingness depends only on observed quantities, which may include outcomes and predictors</w:t>
+      </w:r>
+      <w:r>
+        <w:rPr>
+          <w:rFonts w:asciiTheme="minorHAnsi" w:hAnsiTheme="minorHAnsi" w:cstheme="minorHAnsi"/>
+          <w:sz w:val="22"/>
+          <w:szCs w:val="22"/>
+        </w:rPr>
+        <w:t xml:space="preserve">,” so </w:t>
+      </w:r>
+      <w:r>
+        <w:rPr>
+          <w:rFonts w:asciiTheme="minorHAnsi" w:hAnsiTheme="minorHAnsi" w:cstheme="minorHAnsi"/>
+          <w:sz w:val="22"/>
+          <w:szCs w:val="22"/>
+        </w:rPr>
+        <w:t xml:space="preserve">including a large </w:t>
+      </w:r>
+      <w:r>
+        <w:rPr>
+          <w:rFonts w:asciiTheme="minorHAnsi" w:hAnsiTheme="minorHAnsi" w:cstheme="minorHAnsi"/>
+          <w:sz w:val="22"/>
+          <w:szCs w:val="22"/>
+        </w:rPr>
+        <w:t>number</w:t>
+      </w:r>
+      <w:r>
+        <w:rPr>
+          <w:rFonts w:asciiTheme="minorHAnsi" w:hAnsiTheme="minorHAnsi" w:cstheme="minorHAnsi"/>
+          <w:sz w:val="22"/>
+          <w:szCs w:val="22"/>
+        </w:rPr>
+        <w:t xml:space="preserve"> of predictors in the model </w:t>
+      </w:r>
+      <w:r>
+        <w:rPr>
+          <w:rFonts w:asciiTheme="minorHAnsi" w:hAnsiTheme="minorHAnsi" w:cstheme="minorHAnsi"/>
+          <w:sz w:val="22"/>
+          <w:szCs w:val="22"/>
+        </w:rPr>
+        <w:t xml:space="preserve">can make the MAR assumption more </w:t>
+      </w:r>
+      <w:r>
+        <w:rPr>
+          <w:rFonts w:asciiTheme="minorHAnsi" w:hAnsiTheme="minorHAnsi" w:cstheme="minorHAnsi"/>
+          <w:sz w:val="22"/>
+          <w:szCs w:val="22"/>
+        </w:rPr>
+        <w:t>reasonable.</w:t>
+      </w:r>
+      <w:r>
+        <w:rPr>
+          <w:rFonts w:asciiTheme="minorHAnsi" w:hAnsiTheme="minorHAnsi" w:cstheme="minorHAnsi"/>
+          <w:sz w:val="22"/>
+          <w:szCs w:val="22"/>
+        </w:rPr>
+        <w:t xml:space="preserve"> </w:t>
+      </w:r>
+      <w:r>
+        <w:rPr>
+          <w:rFonts w:asciiTheme="minorHAnsi" w:hAnsiTheme="minorHAnsi" w:cstheme="minorHAnsi"/>
+          <w:sz w:val="22"/>
+          <w:szCs w:val="22"/>
+        </w:rPr>
+        <w:fldChar w:fldCharType="begin"/>
+      </w:r>
+      <w:r>
+        <w:rPr>
+          <w:rFonts w:asciiTheme="minorHAnsi" w:hAnsiTheme="minorHAnsi" w:cstheme="minorHAnsi"/>
+          <w:sz w:val="22"/>
+          <w:szCs w:val="22"/>
+        </w:rPr>
+        <w:instrText xml:space="preserve"> ADDIN EN.CITE &lt;EndNote&gt;&lt;Cite&gt;&lt;Author&gt;Horton&lt;/Author&gt;&lt;Year&gt;2007&lt;/Year&gt;&lt;RecNum&gt;145&lt;/RecNum&gt;&lt;DisplayText&gt;[1]&lt;/DisplayText&gt;&lt;record&gt;&lt;rec-number&gt;145&lt;/rec-number&gt;&lt;foreign-keys&gt;&lt;key app="EN" db-id="0erxrapttfspz9e59fcvd2djredw5eea9r5a" timestamp="1557081834" guid="29c5b029-143a-4000-9287-ca8046e13c49"&gt;145&lt;/key&gt;&lt;key app="ENWeb" db-id=""&gt;0&lt;/key&gt;&lt;/foreign-keys&gt;&lt;ref-type name="Journal Article"&gt;17&lt;/ref-type&gt;&lt;contributors&gt;&lt;authors&gt;&lt;author&gt;Horton, N. J.&lt;/author&gt;&lt;author&gt;Kleinman, K. P.&lt;/author&gt;&lt;/authors&gt;&lt;/contributors&gt;&lt;auth-address&gt;Department of Mathematics and Statistics Smith College, Northampton, MA.&lt;/auth-address&gt;&lt;titles&gt;&lt;title&gt;Much ado about nothing: A comparison of missing data methods and software to fit incomplete data regression models&lt;/title&gt;&lt;secondary-title&gt;Am Stat&lt;/secondary-title&gt;&lt;/titles&gt;&lt;periodical&gt;&lt;full-title&gt;Am Stat&lt;/full-title&gt;&lt;/periodical&gt;&lt;pages&gt;79-90&lt;/pages&gt;&lt;volume&gt;61&lt;/volume&gt;&lt;number&gt;1&lt;/number&gt;&lt;edition&gt;2007/04/03&lt;/edition&gt;&lt;dates&gt;&lt;year&gt;2007&lt;/year&gt;&lt;pub-dates&gt;&lt;date&gt;Feb&lt;/date&gt;&lt;/pub-dates&gt;&lt;/dates&gt;&lt;isbn&gt;0003-1305 (Print)&amp;#xD;0003-1305 (Linking)&lt;/isbn&gt;&lt;accession-num&gt;17401454&lt;/accession-num&gt;&lt;urls&gt;&lt;related-urls&gt;&lt;url&gt;https://www.ncbi.nlm.nih.gov/pubmed/17401454&lt;/url&gt;&lt;/related-urls&gt;&lt;/urls&gt;&lt;custom2&gt;PMC1839993&lt;/custom2&gt;&lt;electronic-resource-num&gt;10.1198/000313007X172556&lt;/electronic-resource-num&gt;&lt;/record&gt;&lt;/Cite&gt;&lt;/EndNote&gt;</w:instrText>
+      </w:r>
+      <w:r>
+        <w:rPr>
+          <w:rFonts w:asciiTheme="minorHAnsi" w:hAnsiTheme="minorHAnsi" w:cstheme="minorHAnsi"/>
+          <w:sz w:val="22"/>
+          <w:szCs w:val="22"/>
+        </w:rPr>
+        <w:fldChar w:fldCharType="separate"/>
+      </w:r>
+      <w:r>
+        <w:rPr>
+          <w:rFonts w:asciiTheme="minorHAnsi" w:hAnsiTheme="minorHAnsi" w:cstheme="minorHAnsi"/>
+          <w:noProof/>
+          <w:sz w:val="22"/>
+          <w:szCs w:val="22"/>
+        </w:rPr>
+        <w:t>[1]</w:t>
+      </w:r>
+      <w:r>
+        <w:rPr>
+          <w:rFonts w:asciiTheme="minorHAnsi" w:hAnsiTheme="minorHAnsi" w:cstheme="minorHAnsi"/>
+          <w:sz w:val="22"/>
+          <w:szCs w:val="22"/>
+        </w:rPr>
+        <w:fldChar w:fldCharType="end"/>
+      </w:r>
+    </w:p>
+    <w:p>
+      <w:pPr>
+        <w:pStyle w:val="NormalWeb"/>
+        <w:spacing w:line="276" w:lineRule="auto"/>
+        <w:ind w:firstLine="720"/>
+        <w:contextualSpacing/>
+        <w:rPr>
+          <w:rFonts w:asciiTheme="minorHAnsi" w:hAnsiTheme="minorHAnsi" w:cstheme="minorHAnsi"/>
+          <w:color w:val="333333"/>
+          <w:sz w:val="22"/>
+          <w:szCs w:val="22"/>
+          <w:shd w:val="clear" w:color="auto" w:fill="FFFFFF"/>
+        </w:rPr>
+      </w:pPr>
+      <w:r>
+        <w:rPr>
+          <w:rFonts w:asciiTheme="minorHAnsi" w:hAnsiTheme="minorHAnsi" w:cstheme="minorHAnsi"/>
+          <w:sz w:val="22"/>
+          <w:szCs w:val="22"/>
+        </w:rPr>
+        <w:t xml:space="preserve">There are a few ad-hoc </w:t>
+      </w:r>
+      <w:r>
+        <w:rPr>
+          <w:rFonts w:asciiTheme="minorHAnsi" w:hAnsiTheme="minorHAnsi" w:cstheme="minorHAnsi"/>
+          <w:sz w:val="22"/>
+          <w:szCs w:val="22"/>
+        </w:rPr>
+        <w:t>approaches to handling missing data</w:t>
+      </w:r>
+      <w:r>
+        <w:rPr>
+          <w:rFonts w:asciiTheme="minorHAnsi" w:hAnsiTheme="minorHAnsi" w:cstheme="minorHAnsi"/>
+          <w:sz w:val="22"/>
+          <w:szCs w:val="22"/>
+        </w:rPr>
+        <w:t xml:space="preserve">, </w:t>
+      </w:r>
+      <w:r>
+        <w:rPr>
+          <w:rFonts w:asciiTheme="minorHAnsi" w:hAnsiTheme="minorHAnsi" w:cstheme="minorHAnsi"/>
+          <w:sz w:val="22"/>
+          <w:szCs w:val="22"/>
+        </w:rPr>
+        <w:t>none of which are recommended</w:t>
+      </w:r>
+      <w:r>
+        <w:rPr>
+          <w:rFonts w:asciiTheme="minorHAnsi" w:hAnsiTheme="minorHAnsi" w:cstheme="minorHAnsi"/>
+          <w:sz w:val="22"/>
+          <w:szCs w:val="22"/>
+        </w:rPr>
+        <w:t>, but are worth mentioning</w:t>
+      </w:r>
+      <w:r>
+        <w:rPr>
+          <w:rFonts w:asciiTheme="minorHAnsi" w:hAnsiTheme="minorHAnsi" w:cstheme="minorHAnsi"/>
+          <w:sz w:val="22"/>
+          <w:szCs w:val="22"/>
+        </w:rPr>
+        <w:t xml:space="preserve"> here </w:t>
+      </w:r>
+      <w:r>
+        <w:rPr>
+          <w:rFonts w:asciiTheme="minorHAnsi" w:hAnsiTheme="minorHAnsi" w:cstheme="minorHAnsi"/>
+          <w:sz w:val="22"/>
+          <w:szCs w:val="22"/>
+        </w:rPr>
+        <w:t>as a guide to what not to do</w:t>
+      </w:r>
+      <w:r>
+        <w:rPr>
+          <w:rFonts w:asciiTheme="minorHAnsi" w:hAnsiTheme="minorHAnsi" w:cstheme="minorHAnsi"/>
+          <w:sz w:val="22"/>
+          <w:szCs w:val="22"/>
+        </w:rPr>
+        <w:t>. These methods “</w:t>
+      </w:r>
+      <w:r>
+        <w:rPr>
+          <w:rFonts w:asciiTheme="minorHAnsi" w:hAnsiTheme="minorHAnsi" w:cstheme="minorHAnsi"/>
+          <w:color w:val="333333"/>
+          <w:sz w:val="22"/>
+          <w:szCs w:val="22"/>
+          <w:shd w:val="clear" w:color="auto" w:fill="FFFFFF"/>
+        </w:rPr>
+        <w:t>include replacing missing values with values imputed from the observed data (for example, the mean of the observed values), using a missing category indicator,</w:t>
+      </w:r>
+      <w:r>
+        <w:rPr>
+          <w:rFonts w:asciiTheme="minorHAnsi" w:hAnsiTheme="minorHAnsi" w:cstheme="minorHAnsi"/>
+          <w:color w:val="333333"/>
+          <w:sz w:val="22"/>
+          <w:szCs w:val="22"/>
+          <w:shd w:val="clear" w:color="auto" w:fill="FFFFFF"/>
+        </w:rPr>
+        <w:t xml:space="preserve"> </w:t>
+      </w:r>
+      <w:r>
+        <w:rPr>
+          <w:rFonts w:asciiTheme="minorHAnsi" w:hAnsiTheme="minorHAnsi" w:cstheme="minorHAnsi"/>
+          <w:color w:val="333333"/>
+          <w:sz w:val="22"/>
+          <w:szCs w:val="22"/>
+          <w:shd w:val="clear" w:color="auto" w:fill="FFFFFF"/>
+        </w:rPr>
+        <w:t>and replacing missing values with the last measured value (last value carried forward)</w:t>
+      </w:r>
+      <w:r>
+        <w:rPr>
+          <w:rFonts w:asciiTheme="minorHAnsi" w:hAnsiTheme="minorHAnsi" w:cstheme="minorHAnsi"/>
+          <w:color w:val="333333"/>
+          <w:sz w:val="22"/>
+          <w:szCs w:val="22"/>
+          <w:shd w:val="clear" w:color="auto" w:fill="FFFFFF"/>
+        </w:rPr>
+        <w:t>.</w:t>
+      </w:r>
+      <w:r>
+        <w:rPr>
+          <w:rFonts w:asciiTheme="minorHAnsi" w:hAnsiTheme="minorHAnsi" w:cstheme="minorHAnsi"/>
+          <w:color w:val="333333"/>
+          <w:sz w:val="22"/>
+          <w:szCs w:val="22"/>
+          <w:shd w:val="clear" w:color="auto" w:fill="FFFFFF"/>
+        </w:rPr>
+        <w:t>”</w:t>
+      </w:r>
+      <w:r>
+        <w:rPr>
+          <w:rFonts w:asciiTheme="minorHAnsi" w:hAnsiTheme="minorHAnsi" w:cstheme="minorHAnsi"/>
+          <w:color w:val="333333"/>
+          <w:sz w:val="22"/>
+          <w:szCs w:val="22"/>
+          <w:shd w:val="clear" w:color="auto" w:fill="FFFFFF"/>
+        </w:rPr>
+        <w:t xml:space="preserve"> </w:t>
+      </w:r>
+      <w:r>
+        <w:rPr>
+          <w:rFonts w:asciiTheme="minorHAnsi" w:hAnsiTheme="minorHAnsi" w:cstheme="minorHAnsi"/>
+          <w:color w:val="333333"/>
+          <w:sz w:val="22"/>
+          <w:szCs w:val="22"/>
+          <w:shd w:val="clear" w:color="auto" w:fill="FFFFFF"/>
+        </w:rPr>
+        <w:fldChar w:fldCharType="begin"/>
+      </w:r>
+      <w:r>
+        <w:rPr>
+          <w:rFonts w:asciiTheme="minorHAnsi" w:hAnsiTheme="minorHAnsi" w:cstheme="minorHAnsi"/>
+          <w:color w:val="333333"/>
+          <w:sz w:val="22"/>
+          <w:szCs w:val="22"/>
+          <w:shd w:val="clear" w:color="auto" w:fill="FFFFFF"/>
+        </w:rPr>
+        <w:instrText xml:space="preserve"> ADDIN EN.CITE &lt;EndNote&gt;&lt;Cite&gt;&lt;Author&gt;Sterne&lt;/Author&gt;&lt;Year&gt;2009&lt;/Year&gt;&lt;RecNum&gt;147&lt;/RecNum&gt;&lt;DisplayText&gt;[2]&lt;/DisplayText&gt;&lt;record&gt;&lt;rec-number&gt;147&lt;/rec-number&gt;&lt;foreign-keys&gt;&lt;key app="EN" db-id="0erxrapttfspz9e59fcvd2djredw5eea9r5a" timestamp="1557086111" guid="2b2ae96e-c090-4b7a-90b8-c8df9d563fd3"&gt;147&lt;/key&gt;&lt;/foreign-keys&gt;&lt;ref-type name="Journal Article"&gt;17&lt;/ref-type&gt;&lt;contributors&gt;&lt;authors&gt;&lt;author&gt;Sterne, Jonathan A C&lt;/author&gt;&lt;author&gt;White, Ian R&lt;/author&gt;&lt;author&gt;Carlin, John B&lt;/author&gt;&lt;author&gt;Spratt, Michael&lt;/author&gt;&lt;author&gt;Royston, Patrick&lt;/author&gt;&lt;author&gt;Kenward, Michael G&lt;/author&gt;&lt;author&gt;Wood, Angela M&lt;/author&gt;&lt;author&gt;Carpenter, James R&lt;/author&gt;&lt;/authors&gt;&lt;/contributors&gt;&lt;titles&gt;&lt;title&gt;Multiple imputation for missing data in epidemiological and clinical research: potential and pitfalls&lt;/title&gt;&lt;secondary-title&gt;BMJ&lt;/secondary-title&gt;&lt;/titles&gt;&lt;periodical&gt;&lt;full-title&gt;BMJ&lt;/full-title&gt;&lt;/periodical&gt;&lt;pages&gt;b2393&lt;/pages&gt;&lt;volume&gt;338&lt;/volume&gt;&lt;dates&gt;&lt;year&gt;2009&lt;/year&gt;&lt;/dates&gt;&lt;urls&gt;&lt;/urls&gt;&lt;electronic-resource-num&gt;10.1136/bmj.b2393&lt;/electronic-resource-num&gt;&lt;/record&gt;&lt;/Cite&gt;&lt;/EndNote&gt;</w:instrText>
+      </w:r>
+      <w:r>
+        <w:rPr>
+          <w:rFonts w:asciiTheme="minorHAnsi" w:hAnsiTheme="minorHAnsi" w:cstheme="minorHAnsi"/>
+          <w:color w:val="333333"/>
+          <w:sz w:val="22"/>
+          <w:szCs w:val="22"/>
+          <w:shd w:val="clear" w:color="auto" w:fill="FFFFFF"/>
+        </w:rPr>
+        <w:fldChar w:fldCharType="separate"/>
+      </w:r>
+      <w:r>
+        <w:rPr>
+          <w:rFonts w:asciiTheme="minorHAnsi" w:hAnsiTheme="minorHAnsi" w:cstheme="minorHAnsi"/>
+          <w:noProof/>
+          <w:color w:val="333333"/>
+          <w:sz w:val="22"/>
+          <w:szCs w:val="22"/>
+          <w:shd w:val="clear" w:color="auto" w:fill="FFFFFF"/>
+        </w:rPr>
+        <w:t>[2]</w:t>
+      </w:r>
+      <w:r>
+        <w:rPr>
+          <w:rFonts w:asciiTheme="minorHAnsi" w:hAnsiTheme="minorHAnsi" w:cstheme="minorHAnsi"/>
+          <w:color w:val="333333"/>
+          <w:sz w:val="22"/>
+          <w:szCs w:val="22"/>
+          <w:shd w:val="clear" w:color="auto" w:fill="FFFFFF"/>
+        </w:rPr>
+        <w:fldChar w:fldCharType="end"/>
+      </w:r>
+      <w:r>
+        <w:rPr>
+          <w:rFonts w:asciiTheme="minorHAnsi" w:hAnsiTheme="minorHAnsi" w:cstheme="minorHAnsi"/>
+          <w:color w:val="333333"/>
+          <w:sz w:val="22"/>
+          <w:szCs w:val="22"/>
+          <w:shd w:val="clear" w:color="auto" w:fill="FFFFFF"/>
+        </w:rPr>
+        <w:t xml:space="preserve"> Some more </w:t>
+      </w:r>
+      <w:r>
+        <w:rPr>
+          <w:rFonts w:asciiTheme="minorHAnsi" w:hAnsiTheme="minorHAnsi" w:cstheme="minorHAnsi"/>
+          <w:color w:val="333333"/>
+          <w:sz w:val="22"/>
+          <w:szCs w:val="22"/>
+          <w:shd w:val="clear" w:color="auto" w:fill="FFFFFF"/>
+        </w:rPr>
+        <w:t>generally accept</w:t>
+      </w:r>
+      <w:r>
+        <w:rPr>
+          <w:rFonts w:asciiTheme="minorHAnsi" w:hAnsiTheme="minorHAnsi" w:cstheme="minorHAnsi"/>
+          <w:color w:val="333333"/>
+          <w:sz w:val="22"/>
+          <w:szCs w:val="22"/>
+          <w:shd w:val="clear" w:color="auto" w:fill="FFFFFF"/>
+        </w:rPr>
+        <w:t>able</w:t>
+      </w:r>
+      <w:r>
+        <w:rPr>
+          <w:rFonts w:asciiTheme="minorHAnsi" w:hAnsiTheme="minorHAnsi" w:cstheme="minorHAnsi"/>
+          <w:color w:val="333333"/>
+          <w:sz w:val="22"/>
+          <w:szCs w:val="22"/>
+          <w:shd w:val="clear" w:color="auto" w:fill="FFFFFF"/>
+        </w:rPr>
+        <w:t xml:space="preserve"> </w:t>
+      </w:r>
+      <w:r>
+        <w:rPr>
+          <w:rFonts w:asciiTheme="minorHAnsi" w:hAnsiTheme="minorHAnsi" w:cstheme="minorHAnsi"/>
+          <w:color w:val="333333"/>
+          <w:sz w:val="22"/>
+          <w:szCs w:val="22"/>
+          <w:shd w:val="clear" w:color="auto" w:fill="FFFFFF"/>
+        </w:rPr>
+        <w:t>approaches</w:t>
+      </w:r>
+      <w:r>
+        <w:rPr>
+          <w:rFonts w:asciiTheme="minorHAnsi" w:hAnsiTheme="minorHAnsi" w:cstheme="minorHAnsi"/>
+          <w:color w:val="333333"/>
+          <w:sz w:val="22"/>
+          <w:szCs w:val="22"/>
+          <w:shd w:val="clear" w:color="auto" w:fill="FFFFFF"/>
+        </w:rPr>
+        <w:t xml:space="preserve"> include</w:t>
+      </w:r>
+      <w:r>
+        <w:rPr>
+          <w:rFonts w:asciiTheme="minorHAnsi" w:hAnsiTheme="minorHAnsi" w:cstheme="minorHAnsi"/>
+          <w:color w:val="333333"/>
+          <w:sz w:val="22"/>
+          <w:szCs w:val="22"/>
+          <w:shd w:val="clear" w:color="auto" w:fill="FFFFFF"/>
+        </w:rPr>
+        <w:t xml:space="preserve"> multiple imputation,</w:t>
+      </w:r>
+      <w:r>
+        <w:rPr>
+          <w:rFonts w:asciiTheme="minorHAnsi" w:hAnsiTheme="minorHAnsi" w:cstheme="minorHAnsi"/>
+          <w:color w:val="333333"/>
+          <w:sz w:val="22"/>
+          <w:szCs w:val="22"/>
+          <w:shd w:val="clear" w:color="auto" w:fill="FFFFFF"/>
+        </w:rPr>
+        <w:t xml:space="preserve"> weighting, and Bayesian </w:t>
+      </w:r>
+      <w:r>
+        <w:rPr>
+          <w:rFonts w:asciiTheme="minorHAnsi" w:hAnsiTheme="minorHAnsi" w:cstheme="minorHAnsi"/>
+          <w:color w:val="333333"/>
+          <w:sz w:val="22"/>
+          <w:szCs w:val="22"/>
+          <w:shd w:val="clear" w:color="auto" w:fill="FFFFFF"/>
+        </w:rPr>
+        <w:t xml:space="preserve">methods, although these methods naturally have their own drawbacks. </w:t>
+      </w:r>
+      <w:r>
+        <w:rPr>
+          <w:rFonts w:asciiTheme="minorHAnsi" w:hAnsiTheme="minorHAnsi" w:cstheme="minorHAnsi"/>
+          <w:color w:val="333333"/>
+          <w:sz w:val="22"/>
+          <w:szCs w:val="22"/>
+          <w:shd w:val="clear" w:color="auto" w:fill="FFFFFF"/>
+        </w:rPr>
+        <w:fldChar w:fldCharType="begin"/>
+      </w:r>
+      <w:r>
+        <w:rPr>
+          <w:rFonts w:asciiTheme="minorHAnsi" w:hAnsiTheme="minorHAnsi" w:cstheme="minorHAnsi"/>
+          <w:color w:val="333333"/>
+          <w:sz w:val="22"/>
+          <w:szCs w:val="22"/>
+          <w:shd w:val="clear" w:color="auto" w:fill="FFFFFF"/>
+        </w:rPr>
+        <w:instrText xml:space="preserve"> ADDIN EN.CITE &lt;EndNote&gt;&lt;Cite&gt;&lt;Author&gt;Horton&lt;/Author&gt;&lt;Year&gt;2007&lt;/Year&gt;&lt;RecNum&gt;145&lt;/RecNum&gt;&lt;DisplayText&gt;[1]&lt;/DisplayText&gt;&lt;record&gt;&lt;rec-number&gt;145&lt;/rec-number&gt;&lt;foreign-keys&gt;&lt;key app="EN" db-id="0erxrapttfspz9e59fcvd2djredw5eea9r5a" timestamp="1557081834" guid="29c5b029-143a-4000-9287-ca8046e13c49"&gt;145&lt;/key&gt;&lt;key app="ENWeb" db-id=""&gt;0&lt;/key&gt;&lt;/foreign-keys&gt;&lt;ref-type name="Journal Article"&gt;17&lt;/ref-type&gt;&lt;contributors&gt;&lt;authors&gt;&lt;author&gt;Horton, N. J.&lt;/author&gt;&lt;author&gt;Kleinman, K. P.&lt;/author&gt;&lt;/authors&gt;&lt;/contributors&gt;&lt;auth-address&gt;Department of Mathematics and Statistics Smith College, Northampton, MA.&lt;/auth-address&gt;&lt;titles&gt;&lt;title&gt;Much ado about nothing: A comparison of missing data methods and software to fit incomplete data regression models&lt;/title&gt;&lt;secondary-title&gt;Am Stat&lt;/secondary-title&gt;&lt;/titles&gt;&lt;periodical&gt;&lt;full-title&gt;Am Stat&lt;/full-title&gt;&lt;/periodical&gt;&lt;pages&gt;79-90&lt;/pages&gt;&lt;volume&gt;61&lt;/volume&gt;&lt;number&gt;1&lt;/number&gt;&lt;edition&gt;2007/04/03&lt;/edition&gt;&lt;dates&gt;&lt;year&gt;2007&lt;/year&gt;&lt;pub-dates&gt;&lt;date&gt;Feb&lt;/date&gt;&lt;/pub-dates&gt;&lt;/dates&gt;&lt;isbn&gt;0003-1305 (Print)&amp;#xD;0003-1305 (Linking)&lt;/isbn&gt;&lt;accession-num&gt;17401454&lt;/accession-num&gt;&lt;urls&gt;&lt;related-urls&gt;&lt;url&gt;https://www.ncbi.nlm.nih.gov/pubmed/17401454&lt;/url&gt;&lt;/related-urls&gt;&lt;/urls&gt;&lt;custom2&gt;PMC1839993&lt;/custom2&gt;&lt;electronic-resource-num&gt;10.1198/000313007X172556&lt;/electronic-resource-num&gt;&lt;/record&gt;&lt;/Cite&gt;&lt;/EndNote&gt;</w:instrText>
+      </w:r>
+      <w:r>
+        <w:rPr>
+          <w:rFonts w:asciiTheme="minorHAnsi" w:hAnsiTheme="minorHAnsi" w:cstheme="minorHAnsi"/>
+          <w:color w:val="333333"/>
+          <w:sz w:val="22"/>
+          <w:szCs w:val="22"/>
+          <w:shd w:val="clear" w:color="auto" w:fill="FFFFFF"/>
+        </w:rPr>
+        <w:fldChar w:fldCharType="separate"/>
+      </w:r>
+      <w:r>
+        <w:rPr>
+          <w:rFonts w:asciiTheme="minorHAnsi" w:hAnsiTheme="minorHAnsi" w:cstheme="minorHAnsi"/>
+          <w:noProof/>
+          <w:color w:val="333333"/>
+          <w:sz w:val="22"/>
+          <w:szCs w:val="22"/>
+          <w:shd w:val="clear" w:color="auto" w:fill="FFFFFF"/>
+        </w:rPr>
+        <w:t>[1]</w:t>
+      </w:r>
+      <w:r>
+        <w:rPr>
+          <w:rFonts w:asciiTheme="minorHAnsi" w:hAnsiTheme="minorHAnsi" w:cstheme="minorHAnsi"/>
+          <w:color w:val="333333"/>
+          <w:sz w:val="22"/>
+          <w:szCs w:val="22"/>
+          <w:shd w:val="clear" w:color="auto" w:fill="FFFFFF"/>
+        </w:rPr>
+        <w:fldChar w:fldCharType="end"/>
+      </w:r>
+    </w:p>
+    <w:p>
+      <w:pPr>
+        <w:pStyle w:val="NormalWeb"/>
+        <w:spacing w:line="276" w:lineRule="auto"/>
+        <w:ind w:firstLine="720"/>
+        <w:contextualSpacing/>
+        <w:rPr>
+          <w:rFonts w:asciiTheme="minorHAnsi" w:hAnsiTheme="minorHAnsi" w:cstheme="minorHAnsi"/>
+          <w:color w:val="333333"/>
+          <w:sz w:val="22"/>
+          <w:szCs w:val="22"/>
+          <w:shd w:val="clear" w:color="auto" w:fill="FFFFFF"/>
+        </w:rPr>
+      </w:pPr>
+      <w:r>
+        <w:rPr>
+          <w:rFonts w:asciiTheme="minorHAnsi" w:hAnsiTheme="minorHAnsi" w:cstheme="minorHAnsi"/>
+          <w:color w:val="333333"/>
+          <w:sz w:val="22"/>
+          <w:szCs w:val="22"/>
+          <w:shd w:val="clear" w:color="auto" w:fill="FFFFFF"/>
+        </w:rPr>
+        <w:t xml:space="preserve">Multiple imputation </w:t>
+      </w:r>
+      <w:r>
+        <w:rPr>
+          <w:rFonts w:asciiTheme="minorHAnsi" w:hAnsiTheme="minorHAnsi" w:cstheme="minorHAnsi"/>
+          <w:color w:val="333333"/>
+          <w:sz w:val="22"/>
+          <w:szCs w:val="22"/>
+          <w:shd w:val="clear" w:color="auto" w:fill="FFFFFF"/>
+        </w:rPr>
+        <w:t xml:space="preserve">is </w:t>
+      </w:r>
+      <w:r>
+        <w:rPr>
+          <w:rFonts w:asciiTheme="minorHAnsi" w:hAnsiTheme="minorHAnsi" w:cstheme="minorHAnsi"/>
+          <w:color w:val="333333"/>
+          <w:sz w:val="22"/>
+          <w:szCs w:val="22"/>
+          <w:shd w:val="clear" w:color="auto" w:fill="FFFFFF"/>
+        </w:rPr>
+        <w:t xml:space="preserve">available in several </w:t>
+      </w:r>
+      <w:r>
+        <w:rPr>
+          <w:rFonts w:asciiTheme="minorHAnsi" w:hAnsiTheme="minorHAnsi" w:cstheme="minorHAnsi"/>
+          <w:color w:val="333333"/>
+          <w:sz w:val="22"/>
+          <w:szCs w:val="22"/>
+          <w:shd w:val="clear" w:color="auto" w:fill="FFFFFF"/>
+        </w:rPr>
+        <w:t xml:space="preserve">common statistical packages </w:t>
+      </w:r>
+      <w:r>
+        <w:rPr>
+          <w:rFonts w:asciiTheme="minorHAnsi" w:hAnsiTheme="minorHAnsi" w:cstheme="minorHAnsi"/>
+          <w:color w:val="333333"/>
+          <w:sz w:val="22"/>
+          <w:szCs w:val="22"/>
+          <w:shd w:val="clear" w:color="auto" w:fill="FFFFFF"/>
+        </w:rPr>
+        <w:t xml:space="preserve">and is based on creating several </w:t>
+      </w:r>
+      <w:r>
+        <w:rPr>
+          <w:rFonts w:asciiTheme="minorHAnsi" w:hAnsiTheme="minorHAnsi" w:cstheme="minorHAnsi"/>
+          <w:color w:val="333333"/>
+          <w:sz w:val="22"/>
+          <w:szCs w:val="22"/>
+          <w:shd w:val="clear" w:color="auto" w:fill="FFFFFF"/>
+        </w:rPr>
+        <w:t>imputed data sets and combining the</w:t>
+      </w:r>
+      <w:r>
+        <w:rPr>
+          <w:rFonts w:asciiTheme="minorHAnsi" w:hAnsiTheme="minorHAnsi" w:cstheme="minorHAnsi"/>
+          <w:color w:val="333333"/>
+          <w:sz w:val="22"/>
+          <w:szCs w:val="22"/>
+          <w:shd w:val="clear" w:color="auto" w:fill="FFFFFF"/>
+        </w:rPr>
+        <w:t xml:space="preserve"> </w:t>
+      </w:r>
+      <w:r>
+        <w:rPr>
+          <w:rFonts w:asciiTheme="minorHAnsi" w:hAnsiTheme="minorHAnsi" w:cstheme="minorHAnsi"/>
+          <w:color w:val="333333"/>
+          <w:sz w:val="22"/>
+          <w:szCs w:val="22"/>
+          <w:shd w:val="clear" w:color="auto" w:fill="FFFFFF"/>
+        </w:rPr>
+        <w:t xml:space="preserve">results based on all of them. </w:t>
+      </w:r>
+      <w:r>
+        <w:rPr>
+          <w:rFonts w:asciiTheme="minorHAnsi" w:hAnsiTheme="minorHAnsi" w:cstheme="minorHAnsi"/>
+          <w:color w:val="333333"/>
+          <w:sz w:val="22"/>
+          <w:szCs w:val="22"/>
+          <w:shd w:val="clear" w:color="auto" w:fill="FFFFFF"/>
+        </w:rPr>
+        <w:t xml:space="preserve">In each dataset copy, missing data are replaced with values randomly sampled from </w:t>
+      </w:r>
+      <w:r>
+        <w:rPr>
+          <w:rFonts w:asciiTheme="minorHAnsi" w:hAnsiTheme="minorHAnsi" w:cstheme="minorHAnsi"/>
+          <w:color w:val="333333"/>
+          <w:sz w:val="22"/>
+          <w:szCs w:val="22"/>
+          <w:shd w:val="clear" w:color="auto" w:fill="FFFFFF"/>
+        </w:rPr>
+        <w:t>“</w:t>
+      </w:r>
+      <w:r>
+        <w:rPr>
+          <w:rFonts w:asciiTheme="minorHAnsi" w:hAnsiTheme="minorHAnsi" w:cstheme="minorHAnsi"/>
+          <w:color w:val="333333"/>
+          <w:sz w:val="22"/>
+          <w:szCs w:val="22"/>
+          <w:shd w:val="clear" w:color="auto" w:fill="FFFFFF"/>
+        </w:rPr>
+        <w:t xml:space="preserve">their predictive distribution based on the observed data—thus multiple imputation is based on a </w:t>
+      </w:r>
+      <w:proofErr w:type="spellStart"/>
+      <w:r>
+        <w:rPr>
+          <w:rFonts w:asciiTheme="minorHAnsi" w:hAnsiTheme="minorHAnsi" w:cstheme="minorHAnsi"/>
+          <w:color w:val="333333"/>
+          <w:sz w:val="22"/>
+          <w:szCs w:val="22"/>
+          <w:shd w:val="clear" w:color="auto" w:fill="FFFFFF"/>
+        </w:rPr>
+        <w:t>bayesian</w:t>
+      </w:r>
+      <w:proofErr w:type="spellEnd"/>
+      <w:r>
+        <w:rPr>
+          <w:rFonts w:asciiTheme="minorHAnsi" w:hAnsiTheme="minorHAnsi" w:cstheme="minorHAnsi"/>
+          <w:color w:val="333333"/>
+          <w:sz w:val="22"/>
+          <w:szCs w:val="22"/>
+          <w:shd w:val="clear" w:color="auto" w:fill="FFFFFF"/>
+        </w:rPr>
+        <w:t xml:space="preserve"> approach</w:t>
+      </w:r>
+      <w:r>
+        <w:rPr>
+          <w:rFonts w:asciiTheme="minorHAnsi" w:hAnsiTheme="minorHAnsi" w:cstheme="minorHAnsi"/>
+          <w:color w:val="333333"/>
+          <w:sz w:val="22"/>
+          <w:szCs w:val="22"/>
+          <w:shd w:val="clear" w:color="auto" w:fill="FFFFFF"/>
+        </w:rPr>
+        <w:t>.”</w:t>
+      </w:r>
+      <w:r>
+        <w:rPr>
+          <w:rFonts w:asciiTheme="minorHAnsi" w:hAnsiTheme="minorHAnsi" w:cstheme="minorHAnsi"/>
+          <w:color w:val="333333"/>
+          <w:sz w:val="22"/>
+          <w:szCs w:val="22"/>
+          <w:shd w:val="clear" w:color="auto" w:fill="FFFFFF"/>
+        </w:rPr>
+        <w:t xml:space="preserve"> </w:t>
+      </w:r>
+      <w:r>
+        <w:rPr>
+          <w:rFonts w:asciiTheme="minorHAnsi" w:hAnsiTheme="minorHAnsi" w:cstheme="minorHAnsi"/>
+          <w:color w:val="333333"/>
+          <w:sz w:val="22"/>
+          <w:szCs w:val="22"/>
+          <w:shd w:val="clear" w:color="auto" w:fill="FFFFFF"/>
+        </w:rPr>
+        <w:t xml:space="preserve">This </w:t>
+      </w:r>
+      <w:r>
+        <w:rPr>
+          <w:rFonts w:asciiTheme="minorHAnsi" w:hAnsiTheme="minorHAnsi" w:cstheme="minorHAnsi"/>
+          <w:color w:val="333333"/>
+          <w:sz w:val="22"/>
+          <w:szCs w:val="22"/>
+          <w:shd w:val="clear" w:color="auto" w:fill="FFFFFF"/>
+        </w:rPr>
+        <w:t xml:space="preserve">method </w:t>
+      </w:r>
+      <w:r>
+        <w:rPr>
+          <w:rFonts w:asciiTheme="minorHAnsi" w:hAnsiTheme="minorHAnsi" w:cstheme="minorHAnsi"/>
+          <w:color w:val="333333"/>
+          <w:sz w:val="22"/>
+          <w:szCs w:val="22"/>
+          <w:shd w:val="clear" w:color="auto" w:fill="FFFFFF"/>
+        </w:rPr>
+        <w:t xml:space="preserve">must </w:t>
+      </w:r>
+      <w:r>
+        <w:rPr>
+          <w:rFonts w:asciiTheme="minorHAnsi" w:hAnsiTheme="minorHAnsi" w:cstheme="minorHAnsi"/>
+          <w:color w:val="333333"/>
+          <w:sz w:val="22"/>
+          <w:szCs w:val="22"/>
+          <w:shd w:val="clear" w:color="auto" w:fill="FFFFFF"/>
+        </w:rPr>
+        <w:t xml:space="preserve">also </w:t>
+      </w:r>
+      <w:r>
+        <w:rPr>
+          <w:rFonts w:asciiTheme="minorHAnsi" w:hAnsiTheme="minorHAnsi" w:cstheme="minorHAnsi"/>
+          <w:color w:val="333333"/>
+          <w:sz w:val="22"/>
+          <w:szCs w:val="22"/>
+          <w:shd w:val="clear" w:color="auto" w:fill="FFFFFF"/>
+        </w:rPr>
+        <w:t xml:space="preserve">account for </w:t>
+      </w:r>
+      <w:r>
+        <w:rPr>
+          <w:rFonts w:asciiTheme="minorHAnsi" w:hAnsiTheme="minorHAnsi" w:cstheme="minorHAnsi"/>
+          <w:color w:val="333333"/>
+          <w:sz w:val="22"/>
+          <w:szCs w:val="22"/>
+          <w:shd w:val="clear" w:color="auto" w:fill="FFFFFF"/>
+        </w:rPr>
+        <w:t xml:space="preserve">uncertainty in </w:t>
+      </w:r>
+      <w:r>
+        <w:rPr>
+          <w:rFonts w:asciiTheme="minorHAnsi" w:hAnsiTheme="minorHAnsi" w:cstheme="minorHAnsi"/>
+          <w:color w:val="333333"/>
+          <w:sz w:val="22"/>
+          <w:szCs w:val="22"/>
+          <w:shd w:val="clear" w:color="auto" w:fill="FFFFFF"/>
+        </w:rPr>
+        <w:t xml:space="preserve">predicting missing values by </w:t>
+      </w:r>
+      <w:r>
+        <w:rPr>
+          <w:rFonts w:asciiTheme="minorHAnsi" w:hAnsiTheme="minorHAnsi" w:cstheme="minorHAnsi"/>
+          <w:color w:val="333333"/>
+          <w:sz w:val="22"/>
+          <w:szCs w:val="22"/>
+          <w:shd w:val="clear" w:color="auto" w:fill="FFFFFF"/>
+        </w:rPr>
+        <w:t xml:space="preserve">adding appropriate variability in the </w:t>
+      </w:r>
+      <w:r>
+        <w:rPr>
+          <w:rFonts w:asciiTheme="minorHAnsi" w:hAnsiTheme="minorHAnsi" w:cstheme="minorHAnsi"/>
+          <w:color w:val="333333"/>
+          <w:sz w:val="22"/>
+          <w:szCs w:val="22"/>
+          <w:shd w:val="clear" w:color="auto" w:fill="FFFFFF"/>
+        </w:rPr>
+        <w:t>imputed data.</w:t>
+      </w:r>
+      <w:r>
+        <w:rPr>
+          <w:rFonts w:asciiTheme="minorHAnsi" w:hAnsiTheme="minorHAnsi" w:cstheme="minorHAnsi"/>
+          <w:color w:val="333333"/>
+          <w:sz w:val="22"/>
+          <w:szCs w:val="22"/>
+          <w:shd w:val="clear" w:color="auto" w:fill="FFFFFF"/>
+        </w:rPr>
+        <w:t xml:space="preserve"> </w:t>
+      </w:r>
+      <w:r>
+        <w:rPr>
+          <w:rFonts w:asciiTheme="minorHAnsi" w:hAnsiTheme="minorHAnsi" w:cstheme="minorHAnsi"/>
+          <w:color w:val="333333"/>
+          <w:sz w:val="22"/>
+          <w:szCs w:val="22"/>
+          <w:shd w:val="clear" w:color="auto" w:fill="FFFFFF"/>
+        </w:rPr>
+        <w:t xml:space="preserve">Then </w:t>
+      </w:r>
+      <w:r>
+        <w:rPr>
+          <w:rFonts w:asciiTheme="minorHAnsi" w:hAnsiTheme="minorHAnsi" w:cstheme="minorHAnsi"/>
+          <w:color w:val="333333"/>
+          <w:sz w:val="22"/>
+          <w:szCs w:val="22"/>
+          <w:shd w:val="clear" w:color="auto" w:fill="FFFFFF"/>
+        </w:rPr>
+        <w:t xml:space="preserve">the model of interest is applied to </w:t>
+      </w:r>
+      <w:r>
+        <w:rPr>
+          <w:rFonts w:asciiTheme="minorHAnsi" w:hAnsiTheme="minorHAnsi" w:cstheme="minorHAnsi"/>
+          <w:color w:val="333333"/>
+          <w:sz w:val="22"/>
+          <w:szCs w:val="22"/>
+          <w:shd w:val="clear" w:color="auto" w:fill="FFFFFF"/>
+        </w:rPr>
+        <w:t>each copy of the data se</w:t>
+      </w:r>
+      <w:r>
+        <w:rPr>
+          <w:rFonts w:asciiTheme="minorHAnsi" w:hAnsiTheme="minorHAnsi" w:cstheme="minorHAnsi"/>
+          <w:color w:val="333333"/>
+          <w:sz w:val="22"/>
+          <w:szCs w:val="22"/>
+          <w:shd w:val="clear" w:color="auto" w:fill="FFFFFF"/>
+        </w:rPr>
+        <w:t xml:space="preserve">t, and the results combined. </w:t>
+      </w:r>
+      <w:r>
+        <w:rPr>
+          <w:rFonts w:asciiTheme="minorHAnsi" w:hAnsiTheme="minorHAnsi" w:cstheme="minorHAnsi"/>
+          <w:color w:val="333333"/>
+          <w:sz w:val="22"/>
+          <w:szCs w:val="22"/>
+          <w:shd w:val="clear" w:color="auto" w:fill="FFFFFF"/>
+        </w:rPr>
+        <w:t>Obviously</w:t>
+      </w:r>
+      <w:r>
+        <w:rPr>
+          <w:rFonts w:asciiTheme="minorHAnsi" w:hAnsiTheme="minorHAnsi" w:cstheme="minorHAnsi"/>
+          <w:color w:val="333333"/>
+          <w:sz w:val="22"/>
+          <w:szCs w:val="22"/>
+          <w:shd w:val="clear" w:color="auto" w:fill="FFFFFF"/>
+        </w:rPr>
+        <w:t xml:space="preserve"> this method requires very careful </w:t>
+      </w:r>
+      <w:r>
+        <w:rPr>
+          <w:rFonts w:asciiTheme="minorHAnsi" w:hAnsiTheme="minorHAnsi" w:cstheme="minorHAnsi"/>
+          <w:color w:val="333333"/>
+          <w:sz w:val="22"/>
+          <w:szCs w:val="22"/>
+          <w:shd w:val="clear" w:color="auto" w:fill="FFFFFF"/>
+        </w:rPr>
+        <w:t>modeling of the distribution of each variable</w:t>
+      </w:r>
+      <w:r>
+        <w:rPr>
+          <w:rFonts w:asciiTheme="minorHAnsi" w:hAnsiTheme="minorHAnsi" w:cstheme="minorHAnsi"/>
+          <w:color w:val="333333"/>
+          <w:sz w:val="22"/>
+          <w:szCs w:val="22"/>
+          <w:shd w:val="clear" w:color="auto" w:fill="FFFFFF"/>
+        </w:rPr>
+        <w:t xml:space="preserve">, and can be </w:t>
+      </w:r>
+      <w:r>
+        <w:rPr>
+          <w:rFonts w:asciiTheme="minorHAnsi" w:hAnsiTheme="minorHAnsi" w:cstheme="minorHAnsi"/>
+          <w:color w:val="333333"/>
+          <w:sz w:val="22"/>
+          <w:szCs w:val="22"/>
+          <w:shd w:val="clear" w:color="auto" w:fill="FFFFFF"/>
+        </w:rPr>
+        <w:t>extremely</w:t>
+      </w:r>
+      <w:r>
+        <w:rPr>
+          <w:rFonts w:asciiTheme="minorHAnsi" w:hAnsiTheme="minorHAnsi" w:cstheme="minorHAnsi"/>
+          <w:color w:val="333333"/>
+          <w:sz w:val="22"/>
+          <w:szCs w:val="22"/>
+          <w:shd w:val="clear" w:color="auto" w:fill="FFFFFF"/>
+        </w:rPr>
+        <w:t xml:space="preserve"> </w:t>
+      </w:r>
+      <w:r>
+        <w:rPr>
+          <w:rFonts w:asciiTheme="minorHAnsi" w:hAnsiTheme="minorHAnsi" w:cstheme="minorHAnsi"/>
+          <w:color w:val="333333"/>
+          <w:sz w:val="22"/>
+          <w:szCs w:val="22"/>
+          <w:shd w:val="clear" w:color="auto" w:fill="FFFFFF"/>
+        </w:rPr>
+        <w:t xml:space="preserve">error-prone. </w:t>
+      </w:r>
+      <w:r>
+        <w:rPr>
+          <w:rFonts w:asciiTheme="minorHAnsi" w:hAnsiTheme="minorHAnsi" w:cstheme="minorHAnsi"/>
+          <w:color w:val="333333"/>
+          <w:sz w:val="22"/>
+          <w:szCs w:val="22"/>
+          <w:shd w:val="clear" w:color="auto" w:fill="FFFFFF"/>
+        </w:rPr>
+        <w:fldChar w:fldCharType="begin"/>
+      </w:r>
+      <w:r>
+        <w:rPr>
+          <w:rFonts w:asciiTheme="minorHAnsi" w:hAnsiTheme="minorHAnsi" w:cstheme="minorHAnsi"/>
+          <w:color w:val="333333"/>
+          <w:sz w:val="22"/>
+          <w:szCs w:val="22"/>
+          <w:shd w:val="clear" w:color="auto" w:fill="FFFFFF"/>
+        </w:rPr>
+        <w:instrText xml:space="preserve"> ADDIN EN.CITE &lt;EndNote&gt;&lt;Cite&gt;&lt;Author&gt;Sterne&lt;/Author&gt;&lt;Year&gt;2009&lt;/Year&gt;&lt;RecNum&gt;147&lt;/RecNum&gt;&lt;DisplayText&gt;[2]&lt;/DisplayText&gt;&lt;record&gt;&lt;rec-number&gt;147&lt;/rec-number&gt;&lt;foreign-keys&gt;&lt;key app="EN" db-id="0erxrapttfspz9e59fcvd2djredw5eea9r5a" timestamp="1557086111" guid="2b2ae96e-c090-4b7a-90b8-c8df9d563fd3"&gt;147&lt;/key&gt;&lt;/foreign-keys&gt;&lt;ref-type name="Journal Article"&gt;17&lt;/ref-type&gt;&lt;contributors&gt;&lt;authors&gt;&lt;author&gt;Sterne, Jonathan A C&lt;/author&gt;&lt;author&gt;White, Ian R&lt;/author&gt;&lt;author&gt;Carlin, John B&lt;/author&gt;&lt;author&gt;Spratt, Michael&lt;/author&gt;&lt;author&gt;Royston, Patrick&lt;/author&gt;&lt;author&gt;Kenward, Michael G&lt;/author&gt;&lt;author&gt;Wood, Angela M&lt;/author&gt;&lt;author&gt;Carpenter, James R&lt;/author&gt;&lt;/authors&gt;&lt;/contributors&gt;&lt;titles&gt;&lt;title&gt;Multiple imputation for missing data in epidemiological and clinical research: potential and pitfalls&lt;/title&gt;&lt;secondary-title&gt;BMJ&lt;/secondary-title&gt;&lt;/titles&gt;&lt;periodical&gt;&lt;full-title&gt;BMJ&lt;/full-title&gt;&lt;/periodical&gt;&lt;pages&gt;b2393&lt;/pages&gt;&lt;volume&gt;338&lt;/volume&gt;&lt;dates&gt;&lt;year&gt;2009&lt;/year&gt;&lt;/dates&gt;&lt;urls&gt;&lt;/urls&gt;&lt;electronic-resource-num&gt;10.1136/bmj.b2393&lt;/electronic-resource-num&gt;&lt;/record&gt;&lt;/Cite&gt;&lt;/EndNote&gt;</w:instrText>
+      </w:r>
+      <w:r>
+        <w:rPr>
+          <w:rFonts w:asciiTheme="minorHAnsi" w:hAnsiTheme="minorHAnsi" w:cstheme="minorHAnsi"/>
+          <w:color w:val="333333"/>
+          <w:sz w:val="22"/>
+          <w:szCs w:val="22"/>
+          <w:shd w:val="clear" w:color="auto" w:fill="FFFFFF"/>
+        </w:rPr>
+        <w:fldChar w:fldCharType="separate"/>
+      </w:r>
+      <w:r>
+        <w:rPr>
+          <w:rFonts w:asciiTheme="minorHAnsi" w:hAnsiTheme="minorHAnsi" w:cstheme="minorHAnsi"/>
+          <w:noProof/>
+          <w:color w:val="333333"/>
+          <w:sz w:val="22"/>
+          <w:szCs w:val="22"/>
+          <w:shd w:val="clear" w:color="auto" w:fill="FFFFFF"/>
+        </w:rPr>
+        <w:t>[2]</w:t>
+      </w:r>
+      <w:r>
+        <w:rPr>
+          <w:rFonts w:asciiTheme="minorHAnsi" w:hAnsiTheme="minorHAnsi" w:cstheme="minorHAnsi"/>
+          <w:color w:val="333333"/>
+          <w:sz w:val="22"/>
+          <w:szCs w:val="22"/>
+          <w:shd w:val="clear" w:color="auto" w:fill="FFFFFF"/>
+        </w:rPr>
+        <w:fldChar w:fldCharType="end"/>
+      </w:r>
+    </w:p>
+    <w:p>
+      <w:pPr>
+        <w:pStyle w:val="NormalWeb"/>
+        <w:spacing w:line="276" w:lineRule="auto"/>
+        <w:ind w:firstLine="720"/>
+        <w:contextualSpacing/>
+        <w:rPr>
+          <w:rFonts w:asciiTheme="minorHAnsi" w:hAnsiTheme="minorHAnsi" w:cstheme="minorHAnsi"/>
+          <w:sz w:val="22"/>
+          <w:szCs w:val="22"/>
+        </w:rPr>
+      </w:pPr>
+      <w:r>
+        <w:rPr>
+          <w:rFonts w:asciiTheme="minorHAnsi" w:hAnsiTheme="minorHAnsi" w:cstheme="minorHAnsi"/>
+          <w:color w:val="333333"/>
+          <w:sz w:val="22"/>
+          <w:szCs w:val="22"/>
+          <w:shd w:val="clear" w:color="auto" w:fill="FFFFFF"/>
+        </w:rPr>
+        <w:t xml:space="preserve">Weighting methods </w:t>
+      </w:r>
+      <w:r>
+        <w:rPr>
+          <w:rFonts w:asciiTheme="minorHAnsi" w:hAnsiTheme="minorHAnsi" w:cstheme="minorHAnsi"/>
+          <w:color w:val="333333"/>
+          <w:sz w:val="22"/>
+          <w:szCs w:val="22"/>
+          <w:shd w:val="clear" w:color="auto" w:fill="FFFFFF"/>
+        </w:rPr>
+        <w:t xml:space="preserve">involve modeling the probability </w:t>
+      </w:r>
+      <w:r>
+        <w:rPr>
+          <w:rFonts w:asciiTheme="minorHAnsi" w:hAnsiTheme="minorHAnsi" w:cstheme="minorHAnsi"/>
+          <w:color w:val="333333"/>
+          <w:sz w:val="22"/>
+          <w:szCs w:val="22"/>
+          <w:shd w:val="clear" w:color="auto" w:fill="FFFFFF"/>
+        </w:rPr>
+        <w:t xml:space="preserve">of missingness for </w:t>
+      </w:r>
+      <w:r>
+        <w:rPr>
+          <w:rFonts w:asciiTheme="minorHAnsi" w:hAnsiTheme="minorHAnsi" w:cstheme="minorHAnsi"/>
+          <w:color w:val="333333"/>
+          <w:sz w:val="22"/>
+          <w:szCs w:val="22"/>
+          <w:shd w:val="clear" w:color="auto" w:fill="FFFFFF"/>
+        </w:rPr>
+        <w:t xml:space="preserve">a given variable, and </w:t>
+      </w:r>
+      <w:r>
+        <w:rPr>
+          <w:rFonts w:asciiTheme="minorHAnsi" w:hAnsiTheme="minorHAnsi" w:cstheme="minorHAnsi"/>
+          <w:color w:val="333333"/>
+          <w:sz w:val="22"/>
+          <w:szCs w:val="22"/>
+          <w:shd w:val="clear" w:color="auto" w:fill="FFFFFF"/>
+        </w:rPr>
+        <w:t>then using these probabilities as weights in a complete case analysis.</w:t>
+      </w:r>
+      <w:r>
+        <w:rPr>
+          <w:rFonts w:asciiTheme="minorHAnsi" w:hAnsiTheme="minorHAnsi" w:cstheme="minorHAnsi"/>
+          <w:color w:val="333333"/>
+          <w:sz w:val="22"/>
+          <w:szCs w:val="22"/>
+          <w:shd w:val="clear" w:color="auto" w:fill="FFFFFF"/>
+        </w:rPr>
+        <w:t xml:space="preserve"> This can be done with any software that can fit weighted models, but “</w:t>
+      </w:r>
+      <w:r>
+        <w:rPr>
+          <w:rFonts w:asciiTheme="minorHAnsi" w:hAnsiTheme="minorHAnsi" w:cstheme="minorHAnsi"/>
+          <w:sz w:val="22"/>
+          <w:szCs w:val="22"/>
+        </w:rPr>
+        <w:t>becomes considerably less tractable with multiple missing variables, par</w:t>
+      </w:r>
+      <w:r>
+        <w:rPr>
+          <w:rFonts w:asciiTheme="minorHAnsi" w:hAnsiTheme="minorHAnsi" w:cstheme="minorHAnsi"/>
+          <w:sz w:val="22"/>
+          <w:szCs w:val="22"/>
+        </w:rPr>
+        <w:t>t</w:t>
+      </w:r>
+      <w:r>
+        <w:rPr>
+          <w:rFonts w:asciiTheme="minorHAnsi" w:hAnsiTheme="minorHAnsi" w:cstheme="minorHAnsi"/>
+          <w:sz w:val="22"/>
+          <w:szCs w:val="22"/>
+        </w:rPr>
+        <w:t>icularly when they are nonmonotone</w:t>
+      </w:r>
+      <w:r>
+        <w:rPr>
+          <w:rFonts w:asciiTheme="minorHAnsi" w:hAnsiTheme="minorHAnsi" w:cstheme="minorHAnsi"/>
+          <w:sz w:val="22"/>
+          <w:szCs w:val="22"/>
+        </w:rPr>
+        <w:t xml:space="preserve">.” </w:t>
+      </w:r>
+      <w:r>
+        <w:rPr>
+          <w:rFonts w:asciiTheme="minorHAnsi" w:hAnsiTheme="minorHAnsi" w:cstheme="minorHAnsi"/>
+          <w:sz w:val="22"/>
+          <w:szCs w:val="22"/>
+        </w:rPr>
+        <w:fldChar w:fldCharType="begin"/>
+      </w:r>
+      <w:r>
+        <w:rPr>
+          <w:rFonts w:asciiTheme="minorHAnsi" w:hAnsiTheme="minorHAnsi" w:cstheme="minorHAnsi"/>
+          <w:sz w:val="22"/>
+          <w:szCs w:val="22"/>
+        </w:rPr>
+        <w:instrText xml:space="preserve"> ADDIN EN.CITE &lt;EndNote&gt;&lt;Cite&gt;&lt;Author&gt;Horton&lt;/Author&gt;&lt;Year&gt;2007&lt;/Year&gt;&lt;RecNum&gt;145&lt;/RecNum&gt;&lt;DisplayText&gt;[1]&lt;/DisplayText&gt;&lt;record&gt;&lt;rec-number&gt;145&lt;/rec-number&gt;&lt;foreign-keys&gt;&lt;key app="EN" db-id="0erxrapttfspz9e59fcvd2djredw5eea9r5a" timestamp="1557081834" guid="29c5b029-143a-4000-9287-ca8046e13c49"&gt;145&lt;/key&gt;&lt;key app="ENWeb" db-id=""&gt;0&lt;/key&gt;&lt;/foreign-keys&gt;&lt;ref-type name="Journal Article"&gt;17&lt;/ref-type&gt;&lt;contributors&gt;&lt;authors&gt;&lt;author&gt;Horton, N. J.&lt;/author&gt;&lt;author&gt;Kleinman, K. P.&lt;/author&gt;&lt;/authors&gt;&lt;/contributors&gt;&lt;auth-address&gt;Department of Mathematics and Statistics Smith College, Northampton, MA.&lt;/auth-address&gt;&lt;titles&gt;&lt;title&gt;Much ado about nothing: A comparison of missing data methods and software to fit incomplete data regression models&lt;/title&gt;&lt;secondary-title&gt;Am Stat&lt;/secondary-title&gt;&lt;/titles&gt;&lt;periodical&gt;&lt;full-title&gt;Am Stat&lt;/full-title&gt;&lt;/periodical&gt;&lt;pages&gt;79-90&lt;/pages&gt;&lt;volume&gt;61&lt;/volume&gt;&lt;number&gt;1&lt;/number&gt;&lt;edition&gt;2007/04/03&lt;/edition&gt;&lt;dates&gt;&lt;year&gt;2007&lt;/year&gt;&lt;pub-dates&gt;&lt;date&gt;Feb&lt;/date&gt;&lt;/pub-dates&gt;&lt;/dates&gt;&lt;isbn&gt;0003-1305 (Print)&amp;#xD;0003-1305 (Linking)&lt;/isbn&gt;&lt;accession-num&gt;17401454&lt;/accession-num&gt;&lt;urls&gt;&lt;related-urls&gt;&lt;url&gt;https://www.ncbi.nlm.nih.gov/pubmed/17401454&lt;/url&gt;&lt;/related-urls&gt;&lt;/urls&gt;&lt;custom2&gt;PMC1839993&lt;/custom2&gt;&lt;electronic-resource-num&gt;10.1198/000313007X172556&lt;/electronic-resource-num&gt;&lt;/record&gt;&lt;/Cite&gt;&lt;/EndNote&gt;</w:instrText>
+      </w:r>
+      <w:r>
+        <w:rPr>
+          <w:rFonts w:asciiTheme="minorHAnsi" w:hAnsiTheme="minorHAnsi" w:cstheme="minorHAnsi"/>
+          <w:sz w:val="22"/>
+          <w:szCs w:val="22"/>
+        </w:rPr>
+        <w:fldChar w:fldCharType="separate"/>
+      </w:r>
+      <w:r>
+        <w:rPr>
+          <w:rFonts w:asciiTheme="minorHAnsi" w:hAnsiTheme="minorHAnsi" w:cstheme="minorHAnsi"/>
+          <w:noProof/>
+          <w:sz w:val="22"/>
+          <w:szCs w:val="22"/>
+        </w:rPr>
+        <w:t>[1]</w:t>
+      </w:r>
+      <w:r>
+        <w:rPr>
+          <w:rFonts w:asciiTheme="minorHAnsi" w:hAnsiTheme="minorHAnsi" w:cstheme="minorHAnsi"/>
+          <w:sz w:val="22"/>
+          <w:szCs w:val="22"/>
+        </w:rPr>
+        <w:fldChar w:fldCharType="end"/>
+      </w:r>
+    </w:p>
+    <w:p>
+      <w:pPr>
+        <w:pStyle w:val="NormalWeb"/>
+        <w:spacing w:line="276" w:lineRule="auto"/>
+        <w:ind w:firstLine="720"/>
+        <w:contextualSpacing/>
+        <w:rPr>
+          <w:rFonts w:asciiTheme="minorHAnsi" w:hAnsiTheme="minorHAnsi" w:cstheme="minorHAnsi"/>
+          <w:sz w:val="22"/>
+          <w:szCs w:val="22"/>
+        </w:rPr>
+      </w:pPr>
+      <w:r>
+        <w:rPr>
+          <w:rFonts w:asciiTheme="minorHAnsi" w:hAnsiTheme="minorHAnsi" w:cstheme="minorHAnsi"/>
+          <w:color w:val="333333"/>
+          <w:sz w:val="22"/>
+          <w:szCs w:val="22"/>
+          <w:shd w:val="clear" w:color="auto" w:fill="FFFFFF"/>
+        </w:rPr>
+        <w:t xml:space="preserve">Although multiple imputation is </w:t>
+      </w:r>
+      <w:r>
+        <w:rPr>
+          <w:rFonts w:asciiTheme="minorHAnsi" w:hAnsiTheme="minorHAnsi" w:cstheme="minorHAnsi"/>
+          <w:color w:val="333333"/>
+          <w:sz w:val="22"/>
+          <w:szCs w:val="22"/>
+          <w:shd w:val="clear" w:color="auto" w:fill="FFFFFF"/>
+        </w:rPr>
+        <w:t xml:space="preserve">based on Bayesian methods, there are </w:t>
+      </w:r>
+      <w:r>
+        <w:rPr>
+          <w:rFonts w:asciiTheme="minorHAnsi" w:hAnsiTheme="minorHAnsi" w:cstheme="minorHAnsi"/>
+          <w:color w:val="333333"/>
+          <w:sz w:val="22"/>
+          <w:szCs w:val="22"/>
+          <w:shd w:val="clear" w:color="auto" w:fill="FFFFFF"/>
+        </w:rPr>
+        <w:t xml:space="preserve">many other more general approaches </w:t>
+      </w:r>
+      <w:r>
+        <w:rPr>
+          <w:rFonts w:asciiTheme="minorHAnsi" w:hAnsiTheme="minorHAnsi" w:cstheme="minorHAnsi"/>
+          <w:color w:val="333333"/>
+          <w:sz w:val="22"/>
+          <w:szCs w:val="22"/>
+          <w:shd w:val="clear" w:color="auto" w:fill="FFFFFF"/>
+        </w:rPr>
+        <w:t>that involve “</w:t>
+      </w:r>
+      <w:r>
+        <w:rPr>
+          <w:rFonts w:asciiTheme="minorHAnsi" w:hAnsiTheme="minorHAnsi" w:cstheme="minorHAnsi"/>
+          <w:sz w:val="22"/>
+          <w:szCs w:val="22"/>
+        </w:rPr>
+        <w:t>estimation with a prior distribution on the covariates</w:t>
+      </w:r>
+      <w:r>
+        <w:rPr>
+          <w:rFonts w:asciiTheme="minorHAnsi" w:hAnsiTheme="minorHAnsi" w:cstheme="minorHAnsi"/>
+          <w:sz w:val="22"/>
+          <w:szCs w:val="22"/>
+        </w:rPr>
+        <w:t xml:space="preserve">.” </w:t>
+      </w:r>
+      <w:r>
+        <w:rPr>
+          <w:rFonts w:asciiTheme="minorHAnsi" w:hAnsiTheme="minorHAnsi" w:cstheme="minorHAnsi"/>
+          <w:sz w:val="22"/>
+          <w:szCs w:val="22"/>
+        </w:rPr>
+        <w:fldChar w:fldCharType="begin"/>
+      </w:r>
+      <w:r>
+        <w:rPr>
+          <w:rFonts w:asciiTheme="minorHAnsi" w:hAnsiTheme="minorHAnsi" w:cstheme="minorHAnsi"/>
+          <w:sz w:val="22"/>
+          <w:szCs w:val="22"/>
+        </w:rPr>
+        <w:instrText xml:space="preserve"> ADDIN EN.CITE &lt;EndNote&gt;&lt;Cite&gt;&lt;Author&gt;Horton&lt;/Author&gt;&lt;Year&gt;2007&lt;/Year&gt;&lt;RecNum&gt;145&lt;/RecNum&gt;&lt;DisplayText&gt;[1]&lt;/DisplayText&gt;&lt;record&gt;&lt;rec-number&gt;145&lt;/rec-number&gt;&lt;foreign-keys&gt;&lt;key app="EN" db-id="0erxrapttfspz9e59fcvd2djredw5eea9r5a" timestamp="1557081834" guid="29c5b029-143a-4000-9287-ca8046e13c49"&gt;145&lt;/key&gt;&lt;key app="ENWeb" db-id=""&gt;0&lt;/key&gt;&lt;/foreign-keys&gt;&lt;ref-type name="Journal Article"&gt;17&lt;/ref-type&gt;&lt;contributors&gt;&lt;authors&gt;&lt;author&gt;Horton, N. J.&lt;/author&gt;&lt;author&gt;Kleinman, K. P.&lt;/author&gt;&lt;/authors&gt;&lt;/contributors&gt;&lt;auth-address&gt;Department of Mathematics and Statistics Smith College, Northampton, MA.&lt;/auth-address&gt;&lt;titles&gt;&lt;title&gt;Much ado about nothing: A comparison of missing data methods and software to fit incomplete data regression models&lt;/title&gt;&lt;secondary-title&gt;Am Stat&lt;/secondary-title&gt;&lt;/titles&gt;&lt;periodical&gt;&lt;full-title&gt;Am Stat&lt;/full-title&gt;&lt;/periodical&gt;&lt;pages&gt;79-90&lt;/pages&gt;&lt;volume&gt;61&lt;/volume&gt;&lt;number&gt;1&lt;/number&gt;&lt;edition&gt;2007/04/03&lt;/edition&gt;&lt;dates&gt;&lt;year&gt;2007&lt;/year&gt;&lt;pub-dates&gt;&lt;date&gt;Feb&lt;/date&gt;&lt;/pub-dates&gt;&lt;/dates&gt;&lt;isbn&gt;0003-1305 (Print)&amp;#xD;0003-1305 (Linking)&lt;/isbn&gt;&lt;accession-num&gt;17401454&lt;/accession-num&gt;&lt;urls&gt;&lt;related-urls&gt;&lt;url&gt;https://www.ncbi.nlm.nih.gov/pubmed/17401454&lt;/url&gt;&lt;/related-urls&gt;&lt;/urls&gt;&lt;custom2&gt;PMC1839993&lt;/custom2&gt;&lt;electronic-resource-num&gt;10.1198/000313007X172556&lt;/electronic-resource-num&gt;&lt;/record&gt;&lt;/Cite&gt;&lt;/EndNote&gt;</w:instrText>
+      </w:r>
+      <w:r>
+        <w:rPr>
+          <w:rFonts w:asciiTheme="minorHAnsi" w:hAnsiTheme="minorHAnsi" w:cstheme="minorHAnsi"/>
+          <w:sz w:val="22"/>
+          <w:szCs w:val="22"/>
+        </w:rPr>
+        <w:fldChar w:fldCharType="separate"/>
+      </w:r>
+      <w:r>
+        <w:rPr>
+          <w:rFonts w:asciiTheme="minorHAnsi" w:hAnsiTheme="minorHAnsi" w:cstheme="minorHAnsi"/>
+          <w:noProof/>
+          <w:sz w:val="22"/>
+          <w:szCs w:val="22"/>
+        </w:rPr>
+        <w:t>[1]</w:t>
+      </w:r>
+      <w:r>
+        <w:rPr>
+          <w:rFonts w:asciiTheme="minorHAnsi" w:hAnsiTheme="minorHAnsi" w:cstheme="minorHAnsi"/>
+          <w:sz w:val="22"/>
+          <w:szCs w:val="22"/>
+        </w:rPr>
+        <w:fldChar w:fldCharType="end"/>
+      </w:r>
+      <w:r>
+        <w:rPr>
+          <w:rFonts w:asciiTheme="minorHAnsi" w:hAnsiTheme="minorHAnsi" w:cstheme="minorHAnsi"/>
+          <w:sz w:val="22"/>
+          <w:szCs w:val="22"/>
+        </w:rPr>
+        <w:t xml:space="preserve"> Unfortunately there isn’t room to go into detail in this short summary, but </w:t>
+      </w:r>
+      <w:r>
+        <w:rPr>
+          <w:rFonts w:asciiTheme="minorHAnsi" w:hAnsiTheme="minorHAnsi" w:cstheme="minorHAnsi"/>
+          <w:sz w:val="22"/>
+          <w:szCs w:val="22"/>
+        </w:rPr>
+        <w:t xml:space="preserve">Ibrahim et al. (2005) </w:t>
+      </w:r>
+      <w:r>
+        <w:rPr>
+          <w:rFonts w:asciiTheme="minorHAnsi" w:hAnsiTheme="minorHAnsi" w:cstheme="minorHAnsi"/>
+          <w:sz w:val="22"/>
+          <w:szCs w:val="22"/>
+        </w:rPr>
+        <w:t xml:space="preserve">provide </w:t>
+      </w:r>
+      <w:r>
+        <w:rPr>
+          <w:rFonts w:asciiTheme="minorHAnsi" w:hAnsiTheme="minorHAnsi" w:cstheme="minorHAnsi"/>
+          <w:sz w:val="22"/>
+          <w:szCs w:val="22"/>
+        </w:rPr>
+        <w:t xml:space="preserve">much more </w:t>
+      </w:r>
+      <w:r>
+        <w:rPr>
+          <w:rFonts w:asciiTheme="minorHAnsi" w:hAnsiTheme="minorHAnsi" w:cstheme="minorHAnsi"/>
+          <w:sz w:val="22"/>
+          <w:szCs w:val="22"/>
+        </w:rPr>
+        <w:t xml:space="preserve">detail on using prior distributions in GLMs. </w:t>
+      </w:r>
+      <w:r>
+        <w:rPr>
+          <w:rFonts w:asciiTheme="minorHAnsi" w:hAnsiTheme="minorHAnsi" w:cstheme="minorHAnsi"/>
+          <w:sz w:val="22"/>
+          <w:szCs w:val="22"/>
+        </w:rPr>
+        <w:fldChar w:fldCharType="begin"/>
+      </w:r>
+      <w:r>
+        <w:rPr>
+          <w:rFonts w:asciiTheme="minorHAnsi" w:hAnsiTheme="minorHAnsi" w:cstheme="minorHAnsi"/>
+          <w:sz w:val="22"/>
+          <w:szCs w:val="22"/>
+        </w:rPr>
+        <w:instrText xml:space="preserve"> ADDIN EN.CITE &lt;EndNote&gt;&lt;Cite&gt;&lt;Author&gt;Ibrahim&lt;/Author&gt;&lt;Year&gt;2005&lt;/Year&gt;&lt;RecNum&gt;148&lt;/RecNum&gt;&lt;DisplayText&gt;[3]&lt;/DisplayText&gt;&lt;record&gt;&lt;rec-number&gt;148&lt;/rec-number&gt;&lt;foreign-keys&gt;&lt;key app="EN" db-id="0erxrapttfspz9e59fcvd2djredw5eea9r5a" timestamp="1557090863" guid="c19787a1-ab4e-451f-8eb8-8cdacb929900"&gt;148&lt;/key&gt;&lt;key app="ENWeb" db-id=""&gt;0&lt;/key&gt;&lt;/foreign-keys&gt;&lt;ref-type name="Journal Article"&gt;17&lt;/ref-type&gt;&lt;contributors&gt;&lt;authors&gt;&lt;author&gt;Ibrahim, Joseph G.&lt;/author&gt;&lt;author&gt;Chen, Ming-Hui&lt;/author&gt;&lt;author&gt;Lipsitz, Stuart R.&lt;/author&gt;&lt;author&gt;Herring, Amy H.&lt;/author&gt;&lt;/authors&gt;&lt;/contributors&gt;&lt;titles&gt;&lt;title&gt;Missing-Data Methods for Generalized Linear Models&lt;/title&gt;&lt;secondary-title&gt;Journal of the American Statistical Association&lt;/secondary-title&gt;&lt;/titles&gt;&lt;periodical&gt;&lt;full-title&gt;Journal of the American Statistical Association&lt;/full-title&gt;&lt;/periodical&gt;&lt;pages&gt;332-346&lt;/pages&gt;&lt;volume&gt;100&lt;/volume&gt;&lt;number&gt;469&lt;/number&gt;&lt;section&gt;332&lt;/section&gt;&lt;dates&gt;&lt;year&gt;2005&lt;/year&gt;&lt;/dates&gt;&lt;isbn&gt;0162-1459&amp;#xD;1537-274X&lt;/isbn&gt;&lt;urls&gt;&lt;/urls&gt;&lt;electronic-resource-num&gt;10.1198/016214504000001844&lt;/electronic-resource-num&gt;&lt;/record&gt;&lt;/Cite&gt;&lt;/EndNote&gt;</w:instrText>
+      </w:r>
+      <w:r>
+        <w:rPr>
+          <w:rFonts w:asciiTheme="minorHAnsi" w:hAnsiTheme="minorHAnsi" w:cstheme="minorHAnsi"/>
+          <w:sz w:val="22"/>
+          <w:szCs w:val="22"/>
+        </w:rPr>
+        <w:fldChar w:fldCharType="separate"/>
+      </w:r>
+      <w:r>
+        <w:rPr>
+          <w:rFonts w:asciiTheme="minorHAnsi" w:hAnsiTheme="minorHAnsi" w:cstheme="minorHAnsi"/>
+          <w:noProof/>
+          <w:sz w:val="22"/>
+          <w:szCs w:val="22"/>
+        </w:rPr>
+        <w:t>[3]</w:t>
+      </w:r>
+      <w:r>
+        <w:rPr>
+          <w:rFonts w:asciiTheme="minorHAnsi" w:hAnsiTheme="minorHAnsi" w:cstheme="minorHAnsi"/>
+          <w:sz w:val="22"/>
+          <w:szCs w:val="22"/>
+        </w:rPr>
+        <w:fldChar w:fldCharType="end"/>
+      </w:r>
+    </w:p>
+    <w:p>
+      <w:pPr>
+        <w:pStyle w:val="NormalWeb"/>
+        <w:spacing w:line="276" w:lineRule="auto"/>
+        <w:ind w:firstLine="720"/>
+        <w:contextualSpacing/>
+        <w:rPr>
+          <w:rFonts w:asciiTheme="minorHAnsi" w:hAnsiTheme="minorHAnsi" w:cstheme="minorHAnsi"/>
+          <w:sz w:val="22"/>
+          <w:szCs w:val="22"/>
+        </w:rPr>
+      </w:pPr>
+      <w:r>
+        <w:rPr>
+          <w:rFonts w:asciiTheme="minorHAnsi" w:hAnsiTheme="minorHAnsi" w:cstheme="minorHAnsi"/>
+          <w:sz w:val="22"/>
+          <w:szCs w:val="22"/>
+        </w:rPr>
+        <w:t xml:space="preserve">Missing data is one of the biggest topics in statistics and </w:t>
+      </w:r>
+      <w:r>
+        <w:rPr>
+          <w:rFonts w:asciiTheme="minorHAnsi" w:hAnsiTheme="minorHAnsi" w:cstheme="minorHAnsi"/>
+          <w:sz w:val="22"/>
+          <w:szCs w:val="22"/>
+        </w:rPr>
+        <w:t xml:space="preserve">one of the most vitally important. </w:t>
+      </w:r>
+      <w:r>
+        <w:rPr>
+          <w:rFonts w:asciiTheme="minorHAnsi" w:hAnsiTheme="minorHAnsi" w:cstheme="minorHAnsi"/>
+          <w:sz w:val="22"/>
+          <w:szCs w:val="22"/>
+        </w:rPr>
+        <w:t>There is no perfect way to deal w</w:t>
+      </w:r>
+      <w:r>
+        <w:rPr>
+          <w:rFonts w:asciiTheme="minorHAnsi" w:hAnsiTheme="minorHAnsi" w:cstheme="minorHAnsi"/>
+          <w:sz w:val="22"/>
+          <w:szCs w:val="22"/>
+        </w:rPr>
+        <w:t>i</w:t>
+      </w:r>
+      <w:r>
+        <w:rPr>
+          <w:rFonts w:asciiTheme="minorHAnsi" w:hAnsiTheme="minorHAnsi" w:cstheme="minorHAnsi"/>
+          <w:sz w:val="22"/>
+          <w:szCs w:val="22"/>
+        </w:rPr>
+        <w:t xml:space="preserve">th missing data, and in many cases </w:t>
+      </w:r>
+      <w:r>
+        <w:rPr>
+          <w:rFonts w:asciiTheme="minorHAnsi" w:hAnsiTheme="minorHAnsi" w:cstheme="minorHAnsi"/>
+          <w:sz w:val="22"/>
+          <w:szCs w:val="22"/>
+        </w:rPr>
+        <w:t xml:space="preserve">the optimal approach will depend on the nature of the study. However, </w:t>
+      </w:r>
+      <w:r>
+        <w:rPr>
+          <w:rFonts w:asciiTheme="minorHAnsi" w:hAnsiTheme="minorHAnsi" w:cstheme="minorHAnsi"/>
+          <w:sz w:val="22"/>
+          <w:szCs w:val="22"/>
+        </w:rPr>
+        <w:t xml:space="preserve">multiple imputation appears to be the most generally </w:t>
+      </w:r>
+      <w:r>
+        <w:rPr>
+          <w:rFonts w:asciiTheme="minorHAnsi" w:hAnsiTheme="minorHAnsi" w:cstheme="minorHAnsi"/>
+          <w:sz w:val="22"/>
+          <w:szCs w:val="22"/>
+        </w:rPr>
+        <w:t>applicable</w:t>
+      </w:r>
+      <w:r>
+        <w:rPr>
+          <w:rFonts w:asciiTheme="minorHAnsi" w:hAnsiTheme="minorHAnsi" w:cstheme="minorHAnsi"/>
+          <w:sz w:val="22"/>
+          <w:szCs w:val="22"/>
+        </w:rPr>
+        <w:t xml:space="preserve"> and robust method, </w:t>
+      </w:r>
+      <w:r>
+        <w:rPr>
+          <w:rFonts w:asciiTheme="minorHAnsi" w:hAnsiTheme="minorHAnsi" w:cstheme="minorHAnsi"/>
+          <w:sz w:val="22"/>
+          <w:szCs w:val="22"/>
+        </w:rPr>
+        <w:t xml:space="preserve">and </w:t>
+      </w:r>
+      <w:r>
+        <w:rPr>
+          <w:rFonts w:asciiTheme="minorHAnsi" w:hAnsiTheme="minorHAnsi" w:cstheme="minorHAnsi"/>
+          <w:sz w:val="22"/>
+          <w:szCs w:val="22"/>
+        </w:rPr>
+        <w:t xml:space="preserve">although it </w:t>
+      </w:r>
+      <w:r>
+        <w:rPr>
+          <w:rFonts w:asciiTheme="minorHAnsi" w:hAnsiTheme="minorHAnsi" w:cstheme="minorHAnsi"/>
+          <w:sz w:val="22"/>
+          <w:szCs w:val="22"/>
+        </w:rPr>
+        <w:t xml:space="preserve">is complex and </w:t>
+      </w:r>
+      <w:r>
+        <w:rPr>
+          <w:rFonts w:asciiTheme="minorHAnsi" w:hAnsiTheme="minorHAnsi" w:cstheme="minorHAnsi"/>
+          <w:sz w:val="22"/>
+          <w:szCs w:val="22"/>
+        </w:rPr>
+        <w:t>requires lots of additional time and effort</w:t>
+      </w:r>
+      <w:r>
+        <w:rPr>
+          <w:rFonts w:asciiTheme="minorHAnsi" w:hAnsiTheme="minorHAnsi" w:cstheme="minorHAnsi"/>
+          <w:sz w:val="22"/>
+          <w:szCs w:val="22"/>
+        </w:rPr>
+        <w:t xml:space="preserve">, this </w:t>
+      </w:r>
+      <w:r>
+        <w:rPr>
+          <w:rFonts w:asciiTheme="minorHAnsi" w:hAnsiTheme="minorHAnsi" w:cstheme="minorHAnsi"/>
+          <w:sz w:val="22"/>
+          <w:szCs w:val="22"/>
+        </w:rPr>
+        <w:t xml:space="preserve">work </w:t>
+      </w:r>
+      <w:r>
+        <w:rPr>
+          <w:rFonts w:asciiTheme="minorHAnsi" w:hAnsiTheme="minorHAnsi" w:cstheme="minorHAnsi"/>
+          <w:sz w:val="22"/>
+          <w:szCs w:val="22"/>
+        </w:rPr>
+        <w:t>is usually worthwhile for the decrease in bias</w:t>
+      </w:r>
+      <w:r>
+        <w:rPr>
+          <w:rFonts w:asciiTheme="minorHAnsi" w:hAnsiTheme="minorHAnsi" w:cstheme="minorHAnsi"/>
+          <w:sz w:val="22"/>
+          <w:szCs w:val="22"/>
+        </w:rPr>
+        <w:t>.</w:t>
+      </w:r>
+      <w:r>
+        <w:rPr>
+          <w:rFonts w:asciiTheme="minorHAnsi" w:hAnsiTheme="minorHAnsi" w:cstheme="minorHAnsi"/>
+          <w:sz w:val="22"/>
+          <w:szCs w:val="22"/>
+        </w:rPr>
+        <w:t xml:space="preserve"> </w:t>
+      </w:r>
+      <w:r>
+        <w:rPr>
+          <w:rFonts w:asciiTheme="minorHAnsi" w:hAnsiTheme="minorHAnsi" w:cstheme="minorHAnsi"/>
+          <w:sz w:val="22"/>
+          <w:szCs w:val="22"/>
+        </w:rPr>
+        <w:fldChar w:fldCharType="begin"/>
+      </w:r>
+      <w:r>
+        <w:rPr>
+          <w:rFonts w:asciiTheme="minorHAnsi" w:hAnsiTheme="minorHAnsi" w:cstheme="minorHAnsi"/>
+          <w:sz w:val="22"/>
+          <w:szCs w:val="22"/>
+        </w:rPr>
+        <w:instrText xml:space="preserve"> ADDIN EN.CITE &lt;EndNote&gt;&lt;Cite&gt;&lt;Author&gt;Horton&lt;/Author&gt;&lt;Year&gt;2007&lt;/Year&gt;&lt;RecNum&gt;145&lt;/RecNum&gt;&lt;DisplayText&gt;[1]&lt;/DisplayText&gt;&lt;record&gt;&lt;rec-number&gt;145&lt;/rec-number&gt;&lt;foreign-keys&gt;&lt;key app="EN" db-id="0erxrapttfspz9e59fcvd2djredw5eea9r5a" timestamp="1557081834" guid="29c5b029-143a-4000-9287-ca8046e13c49"&gt;145&lt;/key&gt;&lt;key app="ENWeb" db-id=""&gt;0&lt;/key&gt;&lt;/foreign-keys&gt;&lt;ref-type name="Journal Article"&gt;17&lt;/ref-type&gt;&lt;contributors&gt;&lt;authors&gt;&lt;author&gt;Horton, N. J.&lt;/author&gt;&lt;author&gt;Kleinman, K. P.&lt;/author&gt;&lt;/authors&gt;&lt;/contributors&gt;&lt;auth-address&gt;Department of Mathematics and Statistics Smith College, Northampton, MA.&lt;/auth-address&gt;&lt;titles&gt;&lt;title&gt;Much ado about nothing: A comparison of missing data methods and software to fit incomplete data regression models&lt;/title&gt;&lt;secondary-title&gt;Am Stat&lt;/secondary-title&gt;&lt;/titles&gt;&lt;periodical&gt;&lt;full-title&gt;Am Stat&lt;/full-title&gt;&lt;/periodical&gt;&lt;pages&gt;79-90&lt;/pages&gt;&lt;volume&gt;61&lt;/volume&gt;&lt;number&gt;1&lt;/number&gt;&lt;edition&gt;2007/04/03&lt;/edition&gt;&lt;dates&gt;&lt;year&gt;2007&lt;/year&gt;&lt;pub-dates&gt;&lt;date&gt;Feb&lt;/date&gt;&lt;/pub-dates&gt;&lt;/dates&gt;&lt;isbn&gt;0003-1305 (Print)&amp;#xD;0003-1305 (Linking)&lt;/isbn&gt;&lt;accession-num&gt;17401454&lt;/accession-num&gt;&lt;urls&gt;&lt;related-urls&gt;&lt;url&gt;https://www.ncbi.nlm.nih.gov/pubmed/17401454&lt;/url&gt;&lt;/related-urls&gt;&lt;/urls&gt;&lt;custom2&gt;PMC1839993&lt;/custom2&gt;&lt;electronic-resource-num&gt;10.1198/000313007X172556&lt;/electronic-resource-num&gt;&lt;/record&gt;&lt;/Cite&gt;&lt;/EndNote&gt;</w:instrText>
+      </w:r>
+      <w:r>
+        <w:rPr>
+          <w:rFonts w:asciiTheme="minorHAnsi" w:hAnsiTheme="minorHAnsi" w:cstheme="minorHAnsi"/>
+          <w:sz w:val="22"/>
+          <w:szCs w:val="22"/>
+        </w:rPr>
+        <w:fldChar w:fldCharType="separate"/>
+      </w:r>
+      <w:r>
+        <w:rPr>
+          <w:rFonts w:asciiTheme="minorHAnsi" w:hAnsiTheme="minorHAnsi" w:cstheme="minorHAnsi"/>
+          <w:noProof/>
+          <w:sz w:val="22"/>
+          <w:szCs w:val="22"/>
+        </w:rPr>
+        <w:t>[1]</w:t>
+      </w:r>
+      <w:r>
+        <w:rPr>
+          <w:rFonts w:asciiTheme="minorHAnsi" w:hAnsiTheme="minorHAnsi" w:cstheme="minorHAnsi"/>
+          <w:sz w:val="22"/>
+          <w:szCs w:val="22"/>
+        </w:rPr>
+        <w:fldChar w:fldCharType="end"/>
+      </w:r>
+    </w:p>
+    <w:p>
+      <w:pPr>
+        <w:rPr>
+          <w:rFonts w:cstheme="minorHAnsi"/>
+          <w:sz w:val="22"/>
+          <w:szCs w:val="22"/>
+          <w:u w:val="single"/>
+        </w:rPr>
+      </w:pPr>
+      <w:r>
+        <w:rPr>
+          <w:rFonts w:cstheme="minorHAnsi"/>
+          <w:sz w:val="22"/>
+          <w:szCs w:val="22"/>
+          <w:u w:val="single"/>
+        </w:rPr>
+        <w:lastRenderedPageBreak/>
+        <w:t>References</w:t>
       </w:r>
       <w:bookmarkStart w:id="0" w:name="_GoBack"/>
       <w:bookmarkEnd w:id="0"/>
     </w:p>
     <w:p>
       <w:pPr>
+        <w:rPr>
+          <w:rFonts w:eastAsia="Times New Roman" w:cstheme="minorHAnsi"/>
+          <w:sz w:val="22"/>
+          <w:szCs w:val="22"/>
+        </w:rPr>
+      </w:pPr>
+    </w:p>
+    <w:p>
+      <w:pPr>
+        <w:pStyle w:val="EndNoteBibliography"/>
+        <w:ind w:left="720" w:hanging="720"/>
+        <w:rPr>
+          <w:rFonts w:asciiTheme="minorHAnsi" w:hAnsiTheme="minorHAnsi" w:cstheme="minorHAnsi"/>
+          <w:noProof/>
+          <w:sz w:val="22"/>
+          <w:szCs w:val="22"/>
+        </w:rPr>
+      </w:pPr>
+      <w:r>
+        <w:rPr>
+          <w:rFonts w:asciiTheme="minorHAnsi" w:hAnsiTheme="minorHAnsi" w:cstheme="minorHAnsi"/>
+          <w:sz w:val="22"/>
+          <w:szCs w:val="22"/>
+        </w:rPr>
+        <w:fldChar w:fldCharType="begin"/>
+      </w:r>
+      <w:r>
+        <w:rPr>
+          <w:rFonts w:asciiTheme="minorHAnsi" w:hAnsiTheme="minorHAnsi" w:cstheme="minorHAnsi"/>
+          <w:sz w:val="22"/>
+          <w:szCs w:val="22"/>
+        </w:rPr>
+        <w:instrText xml:space="preserve"> ADDIN EN.REFLIST </w:instrText>
+      </w:r>
+      <w:r>
+        <w:rPr>
+          <w:rFonts w:asciiTheme="minorHAnsi" w:hAnsiTheme="minorHAnsi" w:cstheme="minorHAnsi"/>
+          <w:sz w:val="22"/>
+          <w:szCs w:val="22"/>
+        </w:rPr>
+        <w:fldChar w:fldCharType="separate"/>
+      </w:r>
+      <w:r>
+        <w:rPr>
+          <w:rFonts w:asciiTheme="minorHAnsi" w:hAnsiTheme="minorHAnsi" w:cstheme="minorHAnsi"/>
+          <w:noProof/>
+          <w:sz w:val="22"/>
+          <w:szCs w:val="22"/>
+        </w:rPr>
+        <w:t>1.</w:t>
+      </w:r>
+      <w:r>
+        <w:rPr>
+          <w:rFonts w:asciiTheme="minorHAnsi" w:hAnsiTheme="minorHAnsi" w:cstheme="minorHAnsi"/>
+          <w:noProof/>
+          <w:sz w:val="22"/>
+          <w:szCs w:val="22"/>
+        </w:rPr>
+        <w:tab/>
+        <w:t xml:space="preserve">Horton, N.J. and K.P. Kleinman, </w:t>
+      </w:r>
+      <w:r>
+        <w:rPr>
+          <w:rFonts w:asciiTheme="minorHAnsi" w:hAnsiTheme="minorHAnsi" w:cstheme="minorHAnsi"/>
+          <w:i/>
+          <w:noProof/>
+          <w:sz w:val="22"/>
+          <w:szCs w:val="22"/>
+        </w:rPr>
+        <w:t>Much ado about nothing: A comparison of missing data methods and software to fit incomplete data regression models.</w:t>
+      </w:r>
+      <w:r>
+        <w:rPr>
+          <w:rFonts w:asciiTheme="minorHAnsi" w:hAnsiTheme="minorHAnsi" w:cstheme="minorHAnsi"/>
+          <w:noProof/>
+          <w:sz w:val="22"/>
+          <w:szCs w:val="22"/>
+        </w:rPr>
+        <w:t xml:space="preserve"> Am Stat, 2007. </w:t>
+      </w:r>
+      <w:r>
+        <w:rPr>
+          <w:rFonts w:asciiTheme="minorHAnsi" w:hAnsiTheme="minorHAnsi" w:cstheme="minorHAnsi"/>
+          <w:b/>
+          <w:noProof/>
+          <w:sz w:val="22"/>
+          <w:szCs w:val="22"/>
+        </w:rPr>
+        <w:t>61</w:t>
+      </w:r>
+      <w:r>
+        <w:rPr>
+          <w:rFonts w:asciiTheme="minorHAnsi" w:hAnsiTheme="minorHAnsi" w:cstheme="minorHAnsi"/>
+          <w:noProof/>
+          <w:sz w:val="22"/>
+          <w:szCs w:val="22"/>
+        </w:rPr>
+        <w:t>(1): p. 79-90.</w:t>
+      </w:r>
+    </w:p>
+    <w:p>
+      <w:pPr>
+        <w:pStyle w:val="EndNoteBibliography"/>
+        <w:ind w:left="720" w:hanging="720"/>
+        <w:rPr>
+          <w:rFonts w:asciiTheme="minorHAnsi" w:hAnsiTheme="minorHAnsi" w:cstheme="minorHAnsi"/>
+          <w:noProof/>
+          <w:sz w:val="22"/>
+          <w:szCs w:val="22"/>
+        </w:rPr>
+      </w:pPr>
+      <w:r>
+        <w:rPr>
+          <w:rFonts w:asciiTheme="minorHAnsi" w:hAnsiTheme="minorHAnsi" w:cstheme="minorHAnsi"/>
+          <w:noProof/>
+          <w:sz w:val="22"/>
+          <w:szCs w:val="22"/>
+        </w:rPr>
+        <w:t>2.</w:t>
+      </w:r>
+      <w:r>
+        <w:rPr>
+          <w:rFonts w:asciiTheme="minorHAnsi" w:hAnsiTheme="minorHAnsi" w:cstheme="minorHAnsi"/>
+          <w:noProof/>
+          <w:sz w:val="22"/>
+          <w:szCs w:val="22"/>
+        </w:rPr>
+        <w:tab/>
+        <w:t xml:space="preserve">Sterne, J.A.C., et al., </w:t>
+      </w:r>
+      <w:r>
+        <w:rPr>
+          <w:rFonts w:asciiTheme="minorHAnsi" w:hAnsiTheme="minorHAnsi" w:cstheme="minorHAnsi"/>
+          <w:i/>
+          <w:noProof/>
+          <w:sz w:val="22"/>
+          <w:szCs w:val="22"/>
+        </w:rPr>
+        <w:t>Multiple imputation for missing data in epidemiological and clinical research: potential and pitfalls.</w:t>
+      </w:r>
+      <w:r>
+        <w:rPr>
+          <w:rFonts w:asciiTheme="minorHAnsi" w:hAnsiTheme="minorHAnsi" w:cstheme="minorHAnsi"/>
+          <w:noProof/>
+          <w:sz w:val="22"/>
+          <w:szCs w:val="22"/>
+        </w:rPr>
+        <w:t xml:space="preserve"> BMJ, 2009. </w:t>
+      </w:r>
+      <w:r>
+        <w:rPr>
+          <w:rFonts w:asciiTheme="minorHAnsi" w:hAnsiTheme="minorHAnsi" w:cstheme="minorHAnsi"/>
+          <w:b/>
+          <w:noProof/>
+          <w:sz w:val="22"/>
+          <w:szCs w:val="22"/>
+        </w:rPr>
+        <w:t>338</w:t>
+      </w:r>
+      <w:r>
+        <w:rPr>
+          <w:rFonts w:asciiTheme="minorHAnsi" w:hAnsiTheme="minorHAnsi" w:cstheme="minorHAnsi"/>
+          <w:noProof/>
+          <w:sz w:val="22"/>
+          <w:szCs w:val="22"/>
+        </w:rPr>
+        <w:t>: p. b2393.</w:t>
+      </w:r>
+    </w:p>
+    <w:p>
+      <w:pPr>
+        <w:pStyle w:val="EndNoteBibliography"/>
+        <w:ind w:left="720" w:hanging="720"/>
+        <w:rPr>
+          <w:rFonts w:asciiTheme="minorHAnsi" w:hAnsiTheme="minorHAnsi" w:cstheme="minorHAnsi"/>
+          <w:noProof/>
+          <w:sz w:val="22"/>
+          <w:szCs w:val="22"/>
+        </w:rPr>
+      </w:pPr>
+      <w:r>
+        <w:rPr>
+          <w:rFonts w:asciiTheme="minorHAnsi" w:hAnsiTheme="minorHAnsi" w:cstheme="minorHAnsi"/>
+          <w:noProof/>
+          <w:sz w:val="22"/>
+          <w:szCs w:val="22"/>
+        </w:rPr>
+        <w:t>3.</w:t>
+      </w:r>
+      <w:r>
+        <w:rPr>
+          <w:rFonts w:asciiTheme="minorHAnsi" w:hAnsiTheme="minorHAnsi" w:cstheme="minorHAnsi"/>
+          <w:noProof/>
+          <w:sz w:val="22"/>
+          <w:szCs w:val="22"/>
+        </w:rPr>
+        <w:tab/>
+        <w:t xml:space="preserve">Ibrahim, J.G., et al., </w:t>
+      </w:r>
+      <w:r>
+        <w:rPr>
+          <w:rFonts w:asciiTheme="minorHAnsi" w:hAnsiTheme="minorHAnsi" w:cstheme="minorHAnsi"/>
+          <w:i/>
+          <w:noProof/>
+          <w:sz w:val="22"/>
+          <w:szCs w:val="22"/>
+        </w:rPr>
+        <w:t>Missing-Data Methods for Generalized Linear Models.</w:t>
+      </w:r>
+      <w:r>
+        <w:rPr>
+          <w:rFonts w:asciiTheme="minorHAnsi" w:hAnsiTheme="minorHAnsi" w:cstheme="minorHAnsi"/>
+          <w:noProof/>
+          <w:sz w:val="22"/>
+          <w:szCs w:val="22"/>
+        </w:rPr>
+        <w:t xml:space="preserve"> Journal of the American Statistical Association, 2005. </w:t>
+      </w:r>
+      <w:r>
+        <w:rPr>
+          <w:rFonts w:asciiTheme="minorHAnsi" w:hAnsiTheme="minorHAnsi" w:cstheme="minorHAnsi"/>
+          <w:b/>
+          <w:noProof/>
+          <w:sz w:val="22"/>
+          <w:szCs w:val="22"/>
+        </w:rPr>
+        <w:t>100</w:t>
+      </w:r>
+      <w:r>
+        <w:rPr>
+          <w:rFonts w:asciiTheme="minorHAnsi" w:hAnsiTheme="minorHAnsi" w:cstheme="minorHAnsi"/>
+          <w:noProof/>
+          <w:sz w:val="22"/>
+          <w:szCs w:val="22"/>
+        </w:rPr>
+        <w:t>(469): p. 332-346.</w:t>
+      </w:r>
+    </w:p>
+    <w:p>
+      <w:pPr>
         <w:pStyle w:val="NormalWeb"/>
         <w:rPr>
           <w:rFonts w:asciiTheme="minorHAnsi" w:hAnsiTheme="minorHAnsi" w:cstheme="minorHAnsi"/>
@@ -136,6 +2115,14 @@
           <w:szCs w:val="22"/>
         </w:rPr>
       </w:pPr>
+      <w:r>
+        <w:rPr>
+          <w:rFonts w:asciiTheme="minorHAnsi" w:hAnsiTheme="minorHAnsi" w:cstheme="minorHAnsi"/>
+          <w:sz w:val="22"/>
+          <w:szCs w:val="22"/>
+        </w:rPr>
+        <w:fldChar w:fldCharType="end"/>
+      </w:r>
     </w:p>
     <w:sectPr>
       <w:pgSz w:w="12240" w:h="15840"/>
@@ -734,7 +2721,6 @@
   <w:style w:type="character" w:default="1" w:styleId="DefaultParagraphFont">
     <w:name w:val="Default Paragraph Font"/>
     <w:uiPriority w:val="1"/>
-    <w:semiHidden/>
     <w:unhideWhenUsed/>
   </w:style>
   <w:style w:type="table" w:default="1" w:styleId="TableNormal">

</xml_diff>